<commit_message>
Update Bryggbokning Cisco TMS Instruktion 1.1.docx
</commit_message>
<xml_diff>
--- a/DV_Cisco_TMS/Bryggbokning Cisco TMS Instruktion 1.1.docx
+++ b/DV_Cisco_TMS/Bryggbokning Cisco TMS Instruktion 1.1.docx
@@ -159,14 +159,83 @@
           <w:r>
             <w:fldChar w:fldCharType="separate"/>
           </w:r>
-          <w:hyperlink w:anchor="_Toc65226553" w:history="1">
+          <w:hyperlink w:anchor="_Toc65583558" w:history="1">
             <w:r>
               <w:rPr>
                 <w:rStyle w:val="Hyperlink"/>
                 <w:noProof/>
+                <w:lang w:val="sv-SE"/>
+              </w:rPr>
+              <w:t>1 Krav för att kunna köra skriptet</w:t>
+            </w:r>
+            <w:r>
+              <w:rPr>
+                <w:noProof/>
+                <w:webHidden/>
+              </w:rPr>
+              <w:tab/>
+            </w:r>
+            <w:r>
+              <w:rPr>
+                <w:noProof/>
+                <w:webHidden/>
+              </w:rPr>
+              <w:fldChar w:fldCharType="begin"/>
+            </w:r>
+            <w:r>
+              <w:rPr>
+                <w:noProof/>
+                <w:webHidden/>
+              </w:rPr>
+              <w:instrText xml:space="preserve"> PAGEREF _Toc65583558 \h </w:instrText>
+            </w:r>
+            <w:r>
+              <w:rPr>
+                <w:noProof/>
+                <w:webHidden/>
+              </w:rPr>
+            </w:r>
+            <w:r>
+              <w:rPr>
+                <w:noProof/>
+                <w:webHidden/>
+              </w:rPr>
+              <w:fldChar w:fldCharType="separate"/>
+            </w:r>
+            <w:r>
+              <w:rPr>
+                <w:noProof/>
+                <w:webHidden/>
+              </w:rPr>
+              <w:t>3</w:t>
+            </w:r>
+            <w:r>
+              <w:rPr>
+                <w:noProof/>
+                <w:webHidden/>
+              </w:rPr>
+              <w:fldChar w:fldCharType="end"/>
+            </w:r>
+          </w:hyperlink>
+        </w:p>
+        <w:p>
+          <w:pPr>
+            <w:pStyle w:val="TOC1"/>
+            <w:rPr>
+              <w:rFonts w:eastAsiaTheme="minorEastAsia"/>
+              <w:noProof/>
+              <w:color w:val="auto"/>
+              <w:lang w:val="sv-SE" w:eastAsia="sv-SE"/>
+            </w:rPr>
+          </w:pPr>
+          <w:hyperlink w:anchor="_Toc65583559" w:history="1">
+            <w:r>
+              <w:rPr>
+                <w:rStyle w:val="Hyperlink"/>
+                <w:noProof/>
                 <w:lang w:val="en-US"/>
               </w:rPr>
-              <w:t>1 Bokningskonto</w:t>
+              <w:t>2 Bokningskonto</w:t>
             </w:r>
             <w:r>
               <w:rPr>
@@ -187,7 +256,7 @@
                 <w:noProof/>
                 <w:webHidden/>
               </w:rPr>
-              <w:instrText xml:space="preserve"> PAGEREF _Toc65226553 \h </w:instrText>
+              <w:instrText xml:space="preserve"> PAGEREF _Toc65583559 \h </w:instrText>
             </w:r>
             <w:r>
               <w:rPr>
@@ -228,14 +297,14 @@
               <w:lang w:val="sv-SE" w:eastAsia="sv-SE"/>
             </w:rPr>
           </w:pPr>
-          <w:hyperlink w:anchor="_Toc65226554" w:history="1">
+          <w:hyperlink w:anchor="_Toc65583560" w:history="1">
             <w:r>
               <w:rPr>
                 <w:rStyle w:val="Hyperlink"/>
                 <w:noProof/>
                 <w:lang w:val="en-US"/>
               </w:rPr>
-              <w:t>1.1 Lösenordsfil</w:t>
+              <w:t>2.1 Lösenordsfil</w:t>
             </w:r>
             <w:r>
               <w:rPr>
@@ -256,7 +325,7 @@
                 <w:noProof/>
                 <w:webHidden/>
               </w:rPr>
-              <w:instrText xml:space="preserve"> PAGEREF _Toc65226554 \h </w:instrText>
+              <w:instrText xml:space="preserve"> PAGEREF _Toc65583560 \h </w:instrText>
             </w:r>
             <w:r>
               <w:rPr>
@@ -297,14 +366,14 @@
               <w:lang w:val="sv-SE" w:eastAsia="sv-SE"/>
             </w:rPr>
           </w:pPr>
-          <w:hyperlink w:anchor="_Toc65226555" w:history="1">
+          <w:hyperlink w:anchor="_Toc65583561" w:history="1">
             <w:r>
               <w:rPr>
                 <w:rStyle w:val="Hyperlink"/>
                 <w:noProof/>
                 <w:lang w:val="sv-SE"/>
               </w:rPr>
-              <w:t>1.2 Behörigheter filstruktur</w:t>
+              <w:t>2.2 Behörigheter filstruktur</w:t>
             </w:r>
             <w:r>
               <w:rPr>
@@ -325,7 +394,7 @@
                 <w:noProof/>
                 <w:webHidden/>
               </w:rPr>
-              <w:instrText xml:space="preserve"> PAGEREF _Toc65226555 \h </w:instrText>
+              <w:instrText xml:space="preserve"> PAGEREF _Toc65583561 \h </w:instrText>
             </w:r>
             <w:r>
               <w:rPr>
@@ -366,14 +435,14 @@
               <w:lang w:val="sv-SE" w:eastAsia="sv-SE"/>
             </w:rPr>
           </w:pPr>
-          <w:hyperlink w:anchor="_Toc65226556" w:history="1">
+          <w:hyperlink w:anchor="_Toc65583562" w:history="1">
             <w:r>
               <w:rPr>
                 <w:rStyle w:val="Hyperlink"/>
                 <w:noProof/>
                 <w:lang w:val="sv-SE"/>
               </w:rPr>
-              <w:t>1.3 Epost</w:t>
+              <w:t>2.3 Epost</w:t>
             </w:r>
             <w:r>
               <w:rPr>
@@ -394,7 +463,7 @@
                 <w:noProof/>
                 <w:webHidden/>
               </w:rPr>
-              <w:instrText xml:space="preserve"> PAGEREF _Toc65226556 \h </w:instrText>
+              <w:instrText xml:space="preserve"> PAGEREF _Toc65583562 \h </w:instrText>
             </w:r>
             <w:r>
               <w:rPr>
@@ -435,14 +504,14 @@
               <w:lang w:val="sv-SE" w:eastAsia="sv-SE"/>
             </w:rPr>
           </w:pPr>
-          <w:hyperlink w:anchor="_Toc65226557" w:history="1">
+          <w:hyperlink w:anchor="_Toc65583563" w:history="1">
             <w:r>
               <w:rPr>
                 <w:rStyle w:val="Hyperlink"/>
                 <w:noProof/>
                 <w:lang w:val="sv-SE"/>
               </w:rPr>
-              <w:t>2 Filstruktur</w:t>
+              <w:t>3 Filstruktur</w:t>
             </w:r>
             <w:r>
               <w:rPr>
@@ -463,7 +532,7 @@
                 <w:noProof/>
                 <w:webHidden/>
               </w:rPr>
-              <w:instrText xml:space="preserve"> PAGEREF _Toc65226557 \h </w:instrText>
+              <w:instrText xml:space="preserve"> PAGEREF _Toc65583563 \h </w:instrText>
             </w:r>
             <w:r>
               <w:rPr>
@@ -504,14 +573,14 @@
               <w:lang w:val="sv-SE" w:eastAsia="sv-SE"/>
             </w:rPr>
           </w:pPr>
-          <w:hyperlink w:anchor="_Toc65226558" w:history="1">
+          <w:hyperlink w:anchor="_Toc65583564" w:history="1">
             <w:r>
               <w:rPr>
                 <w:rStyle w:val="Hyperlink"/>
                 <w:noProof/>
                 <w:lang w:val="sv-SE"/>
               </w:rPr>
-              <w:t>2.1 New-</w:t>
+              <w:t>3.1 New-</w:t>
             </w:r>
             <w:r>
               <w:rPr>
@@ -547,7 +616,7 @@
                 <w:noProof/>
                 <w:webHidden/>
               </w:rPr>
-              <w:instrText xml:space="preserve"> PAGEREF _Toc65226558 \h </w:instrText>
+              <w:instrText xml:space="preserve"> PAGEREF _Toc65583564 \h </w:instrText>
             </w:r>
             <w:r>
               <w:rPr>
@@ -588,14 +657,14 @@
               <w:lang w:val="sv-SE" w:eastAsia="sv-SE"/>
             </w:rPr>
           </w:pPr>
-          <w:hyperlink w:anchor="_Toc65226559" w:history="1">
+          <w:hyperlink w:anchor="_Toc65583565" w:history="1">
             <w:r>
               <w:rPr>
                 <w:rStyle w:val="Hyperlink"/>
                 <w:noProof/>
                 <w:lang w:val="sv-SE"/>
               </w:rPr>
-              <w:t>2.2 New-CiscoTMSConference.ps1</w:t>
+              <w:t>3.2 New-CiscoTMSConference.ps1</w:t>
             </w:r>
             <w:r>
               <w:rPr>
@@ -616,7 +685,7 @@
                 <w:noProof/>
                 <w:webHidden/>
               </w:rPr>
-              <w:instrText xml:space="preserve"> PAGEREF _Toc65226559 \h </w:instrText>
+              <w:instrText xml:space="preserve"> PAGEREF _Toc65583565 \h </w:instrText>
             </w:r>
             <w:r>
               <w:rPr>
@@ -657,14 +726,14 @@
               <w:lang w:val="sv-SE" w:eastAsia="sv-SE"/>
             </w:rPr>
           </w:pPr>
-          <w:hyperlink w:anchor="_Toc65226560" w:history="1">
+          <w:hyperlink w:anchor="_Toc65583566" w:history="1">
             <w:r>
               <w:rPr>
                 <w:rStyle w:val="Hyperlink"/>
                 <w:noProof/>
                 <w:lang w:val="sv-SE"/>
               </w:rPr>
-              <w:t>2.3 ConfRequest.xml</w:t>
+              <w:t>3.3 ConfRequest.xml</w:t>
             </w:r>
             <w:r>
               <w:rPr>
@@ -685,7 +754,7 @@
                 <w:noProof/>
                 <w:webHidden/>
               </w:rPr>
-              <w:instrText xml:space="preserve"> PAGEREF _Toc65226560 \h </w:instrText>
+              <w:instrText xml:space="preserve"> PAGEREF _Toc65583566 \h </w:instrText>
             </w:r>
             <w:r>
               <w:rPr>
@@ -726,14 +795,14 @@
               <w:lang w:val="sv-SE" w:eastAsia="sv-SE"/>
             </w:rPr>
           </w:pPr>
-          <w:hyperlink w:anchor="_Toc65226561" w:history="1">
+          <w:hyperlink w:anchor="_Toc65583567" w:history="1">
             <w:r>
               <w:rPr>
                 <w:rStyle w:val="Hyperlink"/>
                 <w:noProof/>
                 <w:lang w:val="sv-SE"/>
               </w:rPr>
-              <w:t>2.4 CiscoTMSConfig.xml</w:t>
+              <w:t>3.4 CiscoTMSConfig.xml</w:t>
             </w:r>
             <w:r>
               <w:rPr>
@@ -754,7 +823,7 @@
                 <w:noProof/>
                 <w:webHidden/>
               </w:rPr>
-              <w:instrText xml:space="preserve"> PAGEREF _Toc65226561 \h </w:instrText>
+              <w:instrText xml:space="preserve"> PAGEREF _Toc65583567 \h </w:instrText>
             </w:r>
             <w:r>
               <w:rPr>
@@ -795,14 +864,14 @@
               <w:lang w:val="sv-SE" w:eastAsia="sv-SE"/>
             </w:rPr>
           </w:pPr>
-          <w:hyperlink w:anchor="_Toc65226562" w:history="1">
+          <w:hyperlink w:anchor="_Toc65583568" w:history="1">
             <w:r>
               <w:rPr>
                 <w:rStyle w:val="Hyperlink"/>
                 <w:noProof/>
                 <w:lang w:val="sv-SE"/>
               </w:rPr>
-              <w:t>2.5 Original_GetDefaultConference.xml</w:t>
+              <w:t>3.5 Original_GetDefaultConference.xml</w:t>
             </w:r>
             <w:r>
               <w:rPr>
@@ -823,7 +892,7 @@
                 <w:noProof/>
                 <w:webHidden/>
               </w:rPr>
-              <w:instrText xml:space="preserve"> PAGEREF _Toc65226562 \h </w:instrText>
+              <w:instrText xml:space="preserve"> PAGEREF _Toc65583568 \h </w:instrText>
             </w:r>
             <w:r>
               <w:rPr>
@@ -864,14 +933,14 @@
               <w:lang w:val="sv-SE" w:eastAsia="sv-SE"/>
             </w:rPr>
           </w:pPr>
-          <w:hyperlink w:anchor="_Toc65226563" w:history="1">
+          <w:hyperlink w:anchor="_Toc65583569" w:history="1">
             <w:r>
               <w:rPr>
                 <w:rStyle w:val="Hyperlink"/>
                 <w:noProof/>
                 <w:lang w:val="sv-SE"/>
               </w:rPr>
-              <w:t>2.6 Testhtml.html</w:t>
+              <w:t>3.6 Testhtml.html</w:t>
             </w:r>
             <w:r>
               <w:rPr>
@@ -892,7 +961,7 @@
                 <w:noProof/>
                 <w:webHidden/>
               </w:rPr>
-              <w:instrText xml:space="preserve"> PAGEREF _Toc65226563 \h </w:instrText>
+              <w:instrText xml:space="preserve"> PAGEREF _Toc65583569 \h </w:instrText>
             </w:r>
             <w:r>
               <w:rPr>
@@ -933,14 +1002,14 @@
               <w:lang w:val="sv-SE" w:eastAsia="sv-SE"/>
             </w:rPr>
           </w:pPr>
-          <w:hyperlink w:anchor="_Toc65226564" w:history="1">
+          <w:hyperlink w:anchor="_Toc65583570" w:history="1">
             <w:r>
               <w:rPr>
                 <w:rStyle w:val="Hyperlink"/>
                 <w:noProof/>
                 <w:lang w:val="sv-SE"/>
               </w:rPr>
-              <w:t>2.7 Keys\CryptFile.txt</w:t>
+              <w:t>3.7 Keys\CryptFile.txt</w:t>
             </w:r>
             <w:r>
               <w:rPr>
@@ -961,7 +1030,7 @@
                 <w:noProof/>
                 <w:webHidden/>
               </w:rPr>
-              <w:instrText xml:space="preserve"> PAGEREF _Toc65226564 \h </w:instrText>
+              <w:instrText xml:space="preserve"> PAGEREF _Toc65583570 \h </w:instrText>
             </w:r>
             <w:r>
               <w:rPr>
@@ -1002,13 +1071,13 @@
               <w:lang w:val="sv-SE" w:eastAsia="sv-SE"/>
             </w:rPr>
           </w:pPr>
-          <w:hyperlink w:anchor="_Toc65226565" w:history="1">
+          <w:hyperlink w:anchor="_Toc65583571" w:history="1">
             <w:r>
               <w:rPr>
                 <w:rStyle w:val="Hyperlink"/>
                 <w:noProof/>
               </w:rPr>
-              <w:t>3 ConfigTMSConfig.xml – Innehåll</w:t>
+              <w:t>4 ConfigTMSConfig.xml – Innehåll</w:t>
             </w:r>
             <w:r>
               <w:rPr>
@@ -1029,7 +1098,7 @@
                 <w:noProof/>
                 <w:webHidden/>
               </w:rPr>
-              <w:instrText xml:space="preserve"> PAGEREF _Toc65226565 \h </w:instrText>
+              <w:instrText xml:space="preserve"> PAGEREF _Toc65583571 \h </w:instrText>
             </w:r>
             <w:r>
               <w:rPr>
@@ -1070,14 +1139,14 @@
               <w:lang w:val="sv-SE" w:eastAsia="sv-SE"/>
             </w:rPr>
           </w:pPr>
-          <w:hyperlink w:anchor="_Toc65226566" w:history="1">
+          <w:hyperlink w:anchor="_Toc65583572" w:history="1">
             <w:r>
               <w:rPr>
                 <w:rStyle w:val="Hyperlink"/>
                 <w:noProof/>
                 <w:lang w:val="sv-SE"/>
               </w:rPr>
-              <w:t>3.1 Emailfrom</w:t>
+              <w:t>4.1 Emailfrom</w:t>
             </w:r>
             <w:r>
               <w:rPr>
@@ -1098,7 +1167,7 @@
                 <w:noProof/>
                 <w:webHidden/>
               </w:rPr>
-              <w:instrText xml:space="preserve"> PAGEREF _Toc65226566 \h </w:instrText>
+              <w:instrText xml:space="preserve"> PAGEREF _Toc65583572 \h </w:instrText>
             </w:r>
             <w:r>
               <w:rPr>
@@ -1139,14 +1208,14 @@
               <w:lang w:val="sv-SE" w:eastAsia="sv-SE"/>
             </w:rPr>
           </w:pPr>
-          <w:hyperlink w:anchor="_Toc65226567" w:history="1">
+          <w:hyperlink w:anchor="_Toc65583573" w:history="1">
             <w:r>
               <w:rPr>
                 <w:rStyle w:val="Hyperlink"/>
                 <w:noProof/>
                 <w:lang w:val="sv-SE"/>
               </w:rPr>
-              <w:t>3.2 EmailSMTP</w:t>
+              <w:t>4.2 EmailSMTP</w:t>
             </w:r>
             <w:r>
               <w:rPr>
@@ -1167,7 +1236,7 @@
                 <w:noProof/>
                 <w:webHidden/>
               </w:rPr>
-              <w:instrText xml:space="preserve"> PAGEREF _Toc65226567 \h </w:instrText>
+              <w:instrText xml:space="preserve"> PAGEREF _Toc65583573 \h </w:instrText>
             </w:r>
             <w:r>
               <w:rPr>
@@ -1208,13 +1277,13 @@
               <w:lang w:val="sv-SE" w:eastAsia="sv-SE"/>
             </w:rPr>
           </w:pPr>
-          <w:hyperlink w:anchor="_Toc65226568" w:history="1">
+          <w:hyperlink w:anchor="_Toc65583574" w:history="1">
             <w:r>
               <w:rPr>
                 <w:rStyle w:val="Hyperlink"/>
                 <w:noProof/>
               </w:rPr>
-              <w:t>3.3 EmailSubject</w:t>
+              <w:t>4.3 EmailSubject</w:t>
             </w:r>
             <w:r>
               <w:rPr>
@@ -1235,7 +1304,7 @@
                 <w:noProof/>
                 <w:webHidden/>
               </w:rPr>
-              <w:instrText xml:space="preserve"> PAGEREF _Toc65226568 \h </w:instrText>
+              <w:instrText xml:space="preserve"> PAGEREF _Toc65583574 \h </w:instrText>
             </w:r>
             <w:r>
               <w:rPr>
@@ -1276,14 +1345,14 @@
               <w:lang w:val="sv-SE" w:eastAsia="sv-SE"/>
             </w:rPr>
           </w:pPr>
-          <w:hyperlink w:anchor="_Toc65226569" w:history="1">
+          <w:hyperlink w:anchor="_Toc65583575" w:history="1">
             <w:r>
               <w:rPr>
                 <w:rStyle w:val="Hyperlink"/>
                 <w:noProof/>
                 <w:lang w:val="sv-SE"/>
               </w:rPr>
-              <w:t>3.4 Username</w:t>
+              <w:t>4.4 Username</w:t>
             </w:r>
             <w:r>
               <w:rPr>
@@ -1304,7 +1373,7 @@
                 <w:noProof/>
                 <w:webHidden/>
               </w:rPr>
-              <w:instrText xml:space="preserve"> PAGEREF _Toc65226569 \h </w:instrText>
+              <w:instrText xml:space="preserve"> PAGEREF _Toc65583575 \h </w:instrText>
             </w:r>
             <w:r>
               <w:rPr>
@@ -1345,13 +1414,13 @@
               <w:lang w:val="sv-SE" w:eastAsia="sv-SE"/>
             </w:rPr>
           </w:pPr>
-          <w:hyperlink w:anchor="_Toc65226570" w:history="1">
+          <w:hyperlink w:anchor="_Toc65583576" w:history="1">
             <w:r>
               <w:rPr>
                 <w:rStyle w:val="Hyperlink"/>
                 <w:noProof/>
               </w:rPr>
-              <w:t>3.5 PathPWDFile</w:t>
+              <w:t>4.5 PathPWDFile</w:t>
             </w:r>
             <w:r>
               <w:rPr>
@@ -1372,7 +1441,7 @@
                 <w:noProof/>
                 <w:webHidden/>
               </w:rPr>
-              <w:instrText xml:space="preserve"> PAGEREF _Toc65226570 \h </w:instrText>
+              <w:instrText xml:space="preserve"> PAGEREF _Toc65583576 \h </w:instrText>
             </w:r>
             <w:r>
               <w:rPr>
@@ -1413,13 +1482,13 @@
               <w:lang w:val="sv-SE" w:eastAsia="sv-SE"/>
             </w:rPr>
           </w:pPr>
-          <w:hyperlink w:anchor="_Toc65226571" w:history="1">
+          <w:hyperlink w:anchor="_Toc65583577" w:history="1">
             <w:r>
               <w:rPr>
                 <w:rStyle w:val="Hyperlink"/>
                 <w:noProof/>
               </w:rPr>
-              <w:t>3.6 Logfile</w:t>
+              <w:t>4.6 Logfile</w:t>
             </w:r>
             <w:r>
               <w:rPr>
@@ -1440,7 +1509,7 @@
                 <w:noProof/>
                 <w:webHidden/>
               </w:rPr>
-              <w:instrText xml:space="preserve"> PAGEREF _Toc65226571 \h </w:instrText>
+              <w:instrText xml:space="preserve"> PAGEREF _Toc65583577 \h </w:instrText>
             </w:r>
             <w:r>
               <w:rPr>
@@ -1481,14 +1550,14 @@
               <w:lang w:val="sv-SE" w:eastAsia="sv-SE"/>
             </w:rPr>
           </w:pPr>
-          <w:hyperlink w:anchor="_Toc65226572" w:history="1">
+          <w:hyperlink w:anchor="_Toc65583578" w:history="1">
             <w:r>
               <w:rPr>
                 <w:rStyle w:val="Hyperlink"/>
                 <w:noProof/>
                 <w:lang w:val="en-US"/>
               </w:rPr>
-              <w:t>3.7 PathGetTransactionID.xml</w:t>
+              <w:t>4.7 PathGetTransactionID.xml</w:t>
             </w:r>
             <w:r>
               <w:rPr>
@@ -1509,7 +1578,7 @@
                 <w:noProof/>
                 <w:webHidden/>
               </w:rPr>
-              <w:instrText xml:space="preserve"> PAGEREF _Toc65226572 \h </w:instrText>
+              <w:instrText xml:space="preserve"> PAGEREF _Toc65583578 \h </w:instrText>
             </w:r>
             <w:r>
               <w:rPr>
@@ -1550,14 +1619,14 @@
               <w:lang w:val="sv-SE" w:eastAsia="sv-SE"/>
             </w:rPr>
           </w:pPr>
-          <w:hyperlink w:anchor="_Toc65226573" w:history="1">
+          <w:hyperlink w:anchor="_Toc65583579" w:history="1">
             <w:r>
               <w:rPr>
                 <w:rStyle w:val="Hyperlink"/>
                 <w:noProof/>
                 <w:lang w:val="sv-SE"/>
               </w:rPr>
-              <w:t>3.8 PathTESTHtmlOutFile</w:t>
+              <w:t>4.8 PathTESTHtmlOutFile</w:t>
             </w:r>
             <w:r>
               <w:rPr>
@@ -1578,7 +1647,7 @@
                 <w:noProof/>
                 <w:webHidden/>
               </w:rPr>
-              <w:instrText xml:space="preserve"> PAGEREF _Toc65226573 \h </w:instrText>
+              <w:instrText xml:space="preserve"> PAGEREF _Toc65583579 \h </w:instrText>
             </w:r>
             <w:r>
               <w:rPr>
@@ -1619,14 +1688,14 @@
               <w:lang w:val="sv-SE" w:eastAsia="sv-SE"/>
             </w:rPr>
           </w:pPr>
-          <w:hyperlink w:anchor="_Toc65226574" w:history="1">
+          <w:hyperlink w:anchor="_Toc65583580" w:history="1">
             <w:r>
               <w:rPr>
                 <w:rStyle w:val="Hyperlink"/>
                 <w:noProof/>
                 <w:lang w:val="sv-SE"/>
               </w:rPr>
-              <w:t>3.9 PathCiscoTMSAPI</w:t>
+              <w:t>4.9 PathCiscoTMSAPI</w:t>
             </w:r>
             <w:r>
               <w:rPr>
@@ -1647,7 +1716,7 @@
                 <w:noProof/>
                 <w:webHidden/>
               </w:rPr>
-              <w:instrText xml:space="preserve"> PAGEREF _Toc65226574 \h </w:instrText>
+              <w:instrText xml:space="preserve"> PAGEREF _Toc65583580 \h </w:instrText>
             </w:r>
             <w:r>
               <w:rPr>
@@ -1688,14 +1757,14 @@
               <w:lang w:val="sv-SE" w:eastAsia="sv-SE"/>
             </w:rPr>
           </w:pPr>
-          <w:hyperlink w:anchor="_Toc65226575" w:history="1">
+          <w:hyperlink w:anchor="_Toc65583581" w:history="1">
             <w:r>
               <w:rPr>
                 <w:rStyle w:val="Hyperlink"/>
                 <w:noProof/>
                 <w:lang w:val="sv-SE"/>
               </w:rPr>
-              <w:t>3.10 PathDefaultConferenceXML</w:t>
+              <w:t>4.10 PathDefaultConferenceXML</w:t>
             </w:r>
             <w:r>
               <w:rPr>
@@ -1716,7 +1785,7 @@
                 <w:noProof/>
                 <w:webHidden/>
               </w:rPr>
-              <w:instrText xml:space="preserve"> PAGEREF _Toc65226575 \h </w:instrText>
+              <w:instrText xml:space="preserve"> PAGEREF _Toc65583581 \h </w:instrText>
             </w:r>
             <w:r>
               <w:rPr>
@@ -1757,14 +1826,14 @@
               <w:lang w:val="sv-SE" w:eastAsia="sv-SE"/>
             </w:rPr>
           </w:pPr>
-          <w:hyperlink w:anchor="_Toc65226576" w:history="1">
+          <w:hyperlink w:anchor="_Toc65583582" w:history="1">
             <w:r>
               <w:rPr>
                 <w:rStyle w:val="Hyperlink"/>
                 <w:noProof/>
                 <w:lang w:val="sv-SE"/>
               </w:rPr>
-              <w:t>3.11 PathConferenceRequestOutput</w:t>
+              <w:t>4.11 PathConferenceRequestOutput</w:t>
             </w:r>
             <w:r>
               <w:rPr>
@@ -1785,7 +1854,7 @@
                 <w:noProof/>
                 <w:webHidden/>
               </w:rPr>
-              <w:instrText xml:space="preserve"> PAGEREF _Toc65226576 \h </w:instrText>
+              <w:instrText xml:space="preserve"> PAGEREF _Toc65583582 \h </w:instrText>
             </w:r>
             <w:r>
               <w:rPr>
@@ -1826,14 +1895,14 @@
               <w:lang w:val="sv-SE" w:eastAsia="sv-SE"/>
             </w:rPr>
           </w:pPr>
-          <w:hyperlink w:anchor="_Toc65226577" w:history="1">
+          <w:hyperlink w:anchor="_Toc65583583" w:history="1">
             <w:r>
               <w:rPr>
                 <w:rStyle w:val="Hyperlink"/>
                 <w:noProof/>
                 <w:lang w:val="sv-SE"/>
               </w:rPr>
-              <w:t>4 New-CiscoConference.ps1 – Variabler som behöver skickas in för bokning.</w:t>
+              <w:t>5 New-CiscoConference.ps1 – Variabler som behöver skickas in för bokning.</w:t>
             </w:r>
             <w:r>
               <w:rPr>
@@ -1854,7 +1923,7 @@
                 <w:noProof/>
                 <w:webHidden/>
               </w:rPr>
-              <w:instrText xml:space="preserve"> PAGEREF _Toc65226577 \h </w:instrText>
+              <w:instrText xml:space="preserve"> PAGEREF _Toc65583583 \h </w:instrText>
             </w:r>
             <w:r>
               <w:rPr>
@@ -1895,14 +1964,14 @@
               <w:lang w:val="sv-SE" w:eastAsia="sv-SE"/>
             </w:rPr>
           </w:pPr>
-          <w:hyperlink w:anchor="_Toc65226578" w:history="1">
+          <w:hyperlink w:anchor="_Toc65583584" w:history="1">
             <w:r>
               <w:rPr>
                 <w:rStyle w:val="Hyperlink"/>
                 <w:noProof/>
                 <w:lang w:val="sv-SE"/>
               </w:rPr>
-              <w:t>4.1 Inputstart</w:t>
+              <w:t>5.1 Inputstart</w:t>
             </w:r>
             <w:r>
               <w:rPr>
@@ -1923,7 +1992,7 @@
                 <w:noProof/>
                 <w:webHidden/>
               </w:rPr>
-              <w:instrText xml:space="preserve"> PAGEREF _Toc65226578 \h </w:instrText>
+              <w:instrText xml:space="preserve"> PAGEREF _Toc65583584 \h </w:instrText>
             </w:r>
             <w:r>
               <w:rPr>
@@ -1964,14 +2033,14 @@
               <w:lang w:val="sv-SE" w:eastAsia="sv-SE"/>
             </w:rPr>
           </w:pPr>
-          <w:hyperlink w:anchor="_Toc65226579" w:history="1">
+          <w:hyperlink w:anchor="_Toc65583585" w:history="1">
             <w:r>
               <w:rPr>
                 <w:rStyle w:val="Hyperlink"/>
                 <w:noProof/>
                 <w:lang w:val="sv-SE"/>
               </w:rPr>
-              <w:t>4.2 Inputlength</w:t>
+              <w:t>5.2 Inputlength</w:t>
             </w:r>
             <w:r>
               <w:rPr>
@@ -1992,7 +2061,7 @@
                 <w:noProof/>
                 <w:webHidden/>
               </w:rPr>
-              <w:instrText xml:space="preserve"> PAGEREF _Toc65226579 \h </w:instrText>
+              <w:instrText xml:space="preserve"> PAGEREF _Toc65583585 \h </w:instrText>
             </w:r>
             <w:r>
               <w:rPr>
@@ -2033,14 +2102,14 @@
               <w:lang w:val="sv-SE" w:eastAsia="sv-SE"/>
             </w:rPr>
           </w:pPr>
-          <w:hyperlink w:anchor="_Toc65226580" w:history="1">
+          <w:hyperlink w:anchor="_Toc65583586" w:history="1">
             <w:r>
               <w:rPr>
                 <w:rStyle w:val="Hyperlink"/>
                 <w:noProof/>
                 <w:lang w:val="sv-SE"/>
               </w:rPr>
-              <w:t>4.3 Bookingnumber</w:t>
+              <w:t>5.3 Bookingnumber</w:t>
             </w:r>
             <w:r>
               <w:rPr>
@@ -2061,7 +2130,7 @@
                 <w:noProof/>
                 <w:webHidden/>
               </w:rPr>
-              <w:instrText xml:space="preserve"> PAGEREF _Toc65226580 \h </w:instrText>
+              <w:instrText xml:space="preserve"> PAGEREF _Toc65583586 \h </w:instrText>
             </w:r>
             <w:r>
               <w:rPr>
@@ -2102,14 +2171,14 @@
               <w:lang w:val="sv-SE" w:eastAsia="sv-SE"/>
             </w:rPr>
           </w:pPr>
-          <w:hyperlink w:anchor="_Toc65226581" w:history="1">
+          <w:hyperlink w:anchor="_Toc65583587" w:history="1">
             <w:r>
               <w:rPr>
                 <w:rStyle w:val="Hyperlink"/>
                 <w:noProof/>
                 <w:lang w:val="sv-SE"/>
               </w:rPr>
-              <w:t>4.4 BookedBy</w:t>
+              <w:t>5.4 BookedBy</w:t>
             </w:r>
             <w:r>
               <w:rPr>
@@ -2130,7 +2199,7 @@
                 <w:noProof/>
                 <w:webHidden/>
               </w:rPr>
-              <w:instrText xml:space="preserve"> PAGEREF _Toc65226581 \h </w:instrText>
+              <w:instrText xml:space="preserve"> PAGEREF _Toc65583587 \h </w:instrText>
             </w:r>
             <w:r>
               <w:rPr>
@@ -2171,14 +2240,14 @@
               <w:lang w:val="sv-SE" w:eastAsia="sv-SE"/>
             </w:rPr>
           </w:pPr>
-          <w:hyperlink w:anchor="_Toc65226582" w:history="1">
+          <w:hyperlink w:anchor="_Toc65583588" w:history="1">
             <w:r>
               <w:rPr>
                 <w:rStyle w:val="Hyperlink"/>
                 <w:noProof/>
                 <w:lang w:val="sv-SE"/>
               </w:rPr>
-              <w:t>4.5 ExtDeltagare</w:t>
+              <w:t>5.5 ExtDeltagare</w:t>
             </w:r>
             <w:r>
               <w:rPr>
@@ -2199,7 +2268,7 @@
                 <w:noProof/>
                 <w:webHidden/>
               </w:rPr>
-              <w:instrText xml:space="preserve"> PAGEREF _Toc65226582 \h </w:instrText>
+              <w:instrText xml:space="preserve"> PAGEREF _Toc65583588 \h </w:instrText>
             </w:r>
             <w:r>
               <w:rPr>
@@ -2240,14 +2309,14 @@
               <w:lang w:val="sv-SE" w:eastAsia="sv-SE"/>
             </w:rPr>
           </w:pPr>
-          <w:hyperlink w:anchor="_Toc65226583" w:history="1">
+          <w:hyperlink w:anchor="_Toc65583589" w:history="1">
             <w:r>
               <w:rPr>
                 <w:rStyle w:val="Hyperlink"/>
                 <w:noProof/>
                 <w:lang w:val="sv-SE"/>
               </w:rPr>
-              <w:t>4.6 TestOnly</w:t>
+              <w:t>5.6 TestOnly</w:t>
             </w:r>
             <w:r>
               <w:rPr>
@@ -2268,7 +2337,7 @@
                 <w:noProof/>
                 <w:webHidden/>
               </w:rPr>
-              <w:instrText xml:space="preserve"> PAGEREF _Toc65226583 \h </w:instrText>
+              <w:instrText xml:space="preserve"> PAGEREF _Toc65583589 \h </w:instrText>
             </w:r>
             <w:r>
               <w:rPr>
@@ -2309,14 +2378,14 @@
               <w:lang w:val="sv-SE" w:eastAsia="sv-SE"/>
             </w:rPr>
           </w:pPr>
-          <w:hyperlink w:anchor="_Toc65226584" w:history="1">
+          <w:hyperlink w:anchor="_Toc65583590" w:history="1">
             <w:r>
               <w:rPr>
                 <w:rStyle w:val="Hyperlink"/>
                 <w:noProof/>
                 <w:lang w:val="sv-SE"/>
               </w:rPr>
-              <w:t>5 Skript – förklarat</w:t>
+              <w:t>6 Skript – förklarat</w:t>
             </w:r>
             <w:r>
               <w:rPr>
@@ -2337,7 +2406,7 @@
                 <w:noProof/>
                 <w:webHidden/>
               </w:rPr>
-              <w:instrText xml:space="preserve"> PAGEREF _Toc65226584 \h </w:instrText>
+              <w:instrText xml:space="preserve"> PAGEREF _Toc65583590 \h </w:instrText>
             </w:r>
             <w:r>
               <w:rPr>
@@ -2378,14 +2447,14 @@
               <w:lang w:val="sv-SE" w:eastAsia="sv-SE"/>
             </w:rPr>
           </w:pPr>
-          <w:hyperlink w:anchor="_Toc65226585" w:history="1">
+          <w:hyperlink w:anchor="_Toc65583591" w:history="1">
             <w:r>
               <w:rPr>
                 <w:rStyle w:val="Hyperlink"/>
                 <w:noProof/>
                 <w:lang w:val="sv-SE"/>
               </w:rPr>
-              <w:t>5.1 Functions in script</w:t>
+              <w:t>6.1 Functions in script</w:t>
             </w:r>
             <w:r>
               <w:rPr>
@@ -2406,7 +2475,7 @@
                 <w:noProof/>
                 <w:webHidden/>
               </w:rPr>
-              <w:instrText xml:space="preserve"> PAGEREF _Toc65226585 \h </w:instrText>
+              <w:instrText xml:space="preserve"> PAGEREF _Toc65583591 \h </w:instrText>
             </w:r>
             <w:r>
               <w:rPr>
@@ -2447,14 +2516,14 @@
               <w:lang w:val="sv-SE" w:eastAsia="sv-SE"/>
             </w:rPr>
           </w:pPr>
-          <w:hyperlink w:anchor="_Toc65226586" w:history="1">
+          <w:hyperlink w:anchor="_Toc65583592" w:history="1">
             <w:r>
               <w:rPr>
                 <w:rStyle w:val="Hyperlink"/>
                 <w:noProof/>
                 <w:lang w:val="sv-SE"/>
               </w:rPr>
-              <w:t>5.1.1 Write-Failure</w:t>
+              <w:t>6.1.1 Write-Failure</w:t>
             </w:r>
             <w:r>
               <w:rPr>
@@ -2475,7 +2544,7 @@
                 <w:noProof/>
                 <w:webHidden/>
               </w:rPr>
-              <w:instrText xml:space="preserve"> PAGEREF _Toc65226586 \h </w:instrText>
+              <w:instrText xml:space="preserve"> PAGEREF _Toc65583592 \h </w:instrText>
             </w:r>
             <w:r>
               <w:rPr>
@@ -2516,14 +2585,14 @@
               <w:lang w:val="sv-SE" w:eastAsia="sv-SE"/>
             </w:rPr>
           </w:pPr>
-          <w:hyperlink w:anchor="_Toc65226587" w:history="1">
+          <w:hyperlink w:anchor="_Toc65583593" w:history="1">
             <w:r>
               <w:rPr>
                 <w:rStyle w:val="Hyperlink"/>
                 <w:noProof/>
                 <w:lang w:val="sv-SE"/>
               </w:rPr>
-              <w:t>5.1.2 Write-Log</w:t>
+              <w:t>6.1.2 Write-Log</w:t>
             </w:r>
             <w:r>
               <w:rPr>
@@ -2544,7 +2613,7 @@
                 <w:noProof/>
                 <w:webHidden/>
               </w:rPr>
-              <w:instrText xml:space="preserve"> PAGEREF _Toc65226587 \h </w:instrText>
+              <w:instrText xml:space="preserve"> PAGEREF _Toc65583593 \h </w:instrText>
             </w:r>
             <w:r>
               <w:rPr>
@@ -2585,14 +2654,14 @@
               <w:lang w:val="sv-SE" w:eastAsia="sv-SE"/>
             </w:rPr>
           </w:pPr>
-          <w:hyperlink w:anchor="_Toc65226588" w:history="1">
+          <w:hyperlink w:anchor="_Toc65583594" w:history="1">
             <w:r>
               <w:rPr>
                 <w:rStyle w:val="Hyperlink"/>
                 <w:noProof/>
                 <w:lang w:val="en-US"/>
               </w:rPr>
-              <w:t>5.2 Import user account password from crypted file.</w:t>
+              <w:t>6.2 Import user account password from crypted file.</w:t>
             </w:r>
             <w:r>
               <w:rPr>
@@ -2613,7 +2682,7 @@
                 <w:noProof/>
                 <w:webHidden/>
               </w:rPr>
-              <w:instrText xml:space="preserve"> PAGEREF _Toc65226588 \h </w:instrText>
+              <w:instrText xml:space="preserve"> PAGEREF _Toc65583594 \h </w:instrText>
             </w:r>
             <w:r>
               <w:rPr>
@@ -2654,14 +2723,14 @@
               <w:lang w:val="sv-SE" w:eastAsia="sv-SE"/>
             </w:rPr>
           </w:pPr>
-          <w:hyperlink w:anchor="_Toc65226589" w:history="1">
+          <w:hyperlink w:anchor="_Toc65583595" w:history="1">
             <w:r>
               <w:rPr>
                 <w:rStyle w:val="Hyperlink"/>
                 <w:noProof/>
                 <w:lang w:val="en-US"/>
               </w:rPr>
-              <w:t>5.3 Send Request to get default conference values</w:t>
+              <w:t>6.3 Send Request to get default conference values</w:t>
             </w:r>
             <w:r>
               <w:rPr>
@@ -2682,7 +2751,7 @@
                 <w:noProof/>
                 <w:webHidden/>
               </w:rPr>
-              <w:instrText xml:space="preserve"> PAGEREF _Toc65226589 \h </w:instrText>
+              <w:instrText xml:space="preserve"> PAGEREF _Toc65583595 \h </w:instrText>
             </w:r>
             <w:r>
               <w:rPr>
@@ -2723,14 +2792,14 @@
               <w:lang w:val="sv-SE" w:eastAsia="sv-SE"/>
             </w:rPr>
           </w:pPr>
-          <w:hyperlink w:anchor="_Toc65226590" w:history="1">
+          <w:hyperlink w:anchor="_Toc65583596" w:history="1">
             <w:r>
               <w:rPr>
                 <w:rStyle w:val="Hyperlink"/>
                 <w:noProof/>
                 <w:lang w:val="en-US"/>
               </w:rPr>
-              <w:t>5.4 Create Request.xml with value from default Conference</w:t>
+              <w:t>6.4 Create Request.xml with value from default Conference</w:t>
             </w:r>
             <w:r>
               <w:rPr>
@@ -2751,7 +2820,7 @@
                 <w:noProof/>
                 <w:webHidden/>
               </w:rPr>
-              <w:instrText xml:space="preserve"> PAGEREF _Toc65226590 \h </w:instrText>
+              <w:instrText xml:space="preserve"> PAGEREF _Toc65583596 \h </w:instrText>
             </w:r>
             <w:r>
               <w:rPr>
@@ -2792,14 +2861,14 @@
               <w:lang w:val="sv-SE" w:eastAsia="sv-SE"/>
             </w:rPr>
           </w:pPr>
-          <w:hyperlink w:anchor="_Toc65226591" w:history="1">
+          <w:hyperlink w:anchor="_Toc65583597" w:history="1">
             <w:r>
               <w:rPr>
                 <w:rStyle w:val="Hyperlink"/>
                 <w:noProof/>
                 <w:lang w:val="en-US"/>
               </w:rPr>
-              <w:t>5.5 POST Conference Request and get Response</w:t>
+              <w:t>6.5 POST Conference Request and get Response</w:t>
             </w:r>
             <w:r>
               <w:rPr>
@@ -2820,7 +2889,7 @@
                 <w:noProof/>
                 <w:webHidden/>
               </w:rPr>
-              <w:instrText xml:space="preserve"> PAGEREF _Toc65226591 \h </w:instrText>
+              <w:instrText xml:space="preserve"> PAGEREF _Toc65583597 \h </w:instrText>
             </w:r>
             <w:r>
               <w:rPr>
@@ -2861,14 +2930,14 @@
               <w:lang w:val="sv-SE" w:eastAsia="sv-SE"/>
             </w:rPr>
           </w:pPr>
-          <w:hyperlink w:anchor="_Toc65226592" w:history="1">
+          <w:hyperlink w:anchor="_Toc65583598" w:history="1">
             <w:r>
               <w:rPr>
                 <w:rStyle w:val="Hyperlink"/>
                 <w:noProof/>
                 <w:lang w:val="en-US"/>
               </w:rPr>
-              <w:t>5.6 Create the Email to send to the requester</w:t>
+              <w:t>6.6 Create the Email to send to the requester</w:t>
             </w:r>
             <w:r>
               <w:rPr>
@@ -2889,7 +2958,7 @@
                 <w:noProof/>
                 <w:webHidden/>
               </w:rPr>
-              <w:instrText xml:space="preserve"> PAGEREF _Toc65226592 \h </w:instrText>
+              <w:instrText xml:space="preserve"> PAGEREF _Toc65583598 \h </w:instrText>
             </w:r>
             <w:r>
               <w:rPr>
@@ -2963,33 +3032,159 @@
       <w:pPr>
         <w:pStyle w:val="Heading1"/>
         <w:rPr>
-          <w:lang w:val="en-US"/>
-        </w:rPr>
-      </w:pPr>
-      <w:bookmarkStart w:id="0" w:name="_Toc65226553"/>
+          <w:lang w:val="sv-SE"/>
+        </w:rPr>
+      </w:pPr>
+      <w:bookmarkStart w:id="0" w:name="_Toc65583558"/>
       <w:r>
         <w:rPr>
-          <w:lang w:val="en-US"/>
-        </w:rPr>
-        <w:t>Bokningskonto</w:t>
+          <w:lang w:val="sv-SE"/>
+        </w:rPr>
+        <w:t>Krav för att kunna k</w:t>
+      </w:r>
+      <w:r>
+        <w:rPr>
+          <w:lang w:val="sv-SE"/>
+        </w:rPr>
+        <w:t>öra skriptet</w:t>
       </w:r>
       <w:bookmarkEnd w:id="0"/>
     </w:p>
     <w:p>
       <w:pPr>
+        <w:pStyle w:val="BodyText"/>
+        <w:rPr>
+          <w:lang w:val="sv-SE"/>
+        </w:rPr>
+      </w:pPr>
+      <w:r>
+        <w:rPr>
+          <w:lang w:val="sv-SE"/>
+        </w:rPr>
+        <w:t>För att kunna köra skriptet så behövs det två saker</w:t>
+      </w:r>
+    </w:p>
+    <w:p>
+      <w:pPr>
+        <w:pStyle w:val="BodyText"/>
+        <w:numPr>
+          <w:ilvl w:val="0"/>
+          <w:numId w:val="20"/>
+        </w:numPr>
+        <w:rPr>
+          <w:lang w:val="sv-SE"/>
+        </w:rPr>
+      </w:pPr>
+      <w:proofErr w:type="spellStart"/>
+      <w:r>
+        <w:rPr>
+          <w:lang w:val="sv-SE"/>
+        </w:rPr>
+        <w:t>Powershell</w:t>
+      </w:r>
+      <w:proofErr w:type="spellEnd"/>
+      <w:r>
+        <w:rPr>
+          <w:lang w:val="sv-SE"/>
+        </w:rPr>
+        <w:t xml:space="preserve"> 7.1 minst måste vara installerat på servern/klienten som ska hantera skriptet</w:t>
+      </w:r>
+    </w:p>
+    <w:p>
+      <w:pPr>
+        <w:pStyle w:val="BodyText"/>
+        <w:numPr>
+          <w:ilvl w:val="1"/>
+          <w:numId w:val="20"/>
+        </w:numPr>
+        <w:rPr>
+          <w:lang w:val="sv-SE"/>
+        </w:rPr>
+      </w:pPr>
+      <w:hyperlink r:id="rId8" w:history="1">
+        <w:r>
+          <w:rPr>
+            <w:rStyle w:val="Hyperlink"/>
+            <w:lang w:val="sv-SE"/>
+          </w:rPr>
+          <w:t>https://docs.microsoft.com/sv-se/powershell/scripting/install/installing-powershell-core-on-windows?view=powershell-7.1</w:t>
+        </w:r>
+      </w:hyperlink>
+    </w:p>
+    <w:p>
+      <w:pPr>
+        <w:pStyle w:val="BodyText"/>
+        <w:numPr>
+          <w:ilvl w:val="0"/>
+          <w:numId w:val="20"/>
+        </w:numPr>
+        <w:rPr>
+          <w:lang w:val="sv-SE"/>
+        </w:rPr>
+      </w:pPr>
+      <w:r>
+        <w:rPr>
+          <w:lang w:val="sv-SE"/>
+        </w:rPr>
+        <w:t>För funktionen att kunna skicka epost måste vara installerad på servern/klienten</w:t>
+      </w:r>
+    </w:p>
+    <w:p>
+      <w:pPr>
+        <w:pStyle w:val="BodyText"/>
+        <w:numPr>
+          <w:ilvl w:val="1"/>
+          <w:numId w:val="20"/>
+        </w:numPr>
+        <w:rPr>
+          <w:lang w:val="sv-SE"/>
+        </w:rPr>
+      </w:pPr>
+      <w:hyperlink r:id="rId9" w:history="1">
+        <w:r>
+          <w:rPr>
+            <w:rStyle w:val="Hyperlink"/>
+            <w:lang w:val="sv-SE"/>
+          </w:rPr>
+          <w:t>https://www.powershellgallery.com/packages/Send-MailKitMessage/2.0.1</w:t>
+        </w:r>
+      </w:hyperlink>
+    </w:p>
+    <w:p>
+      <w:pPr>
+        <w:pStyle w:val="Heading1"/>
+        <w:rPr>
+          <w:lang w:val="en-US"/>
+        </w:rPr>
+      </w:pPr>
+      <w:bookmarkStart w:id="1" w:name="_Toc65583559"/>
+      <w:proofErr w:type="spellStart"/>
+      <w:r>
+        <w:rPr>
+          <w:lang w:val="en-US"/>
+        </w:rPr>
+        <w:t>Bokningskonto</w:t>
+      </w:r>
+      <w:bookmarkEnd w:id="1"/>
+      <w:proofErr w:type="spellEnd"/>
+    </w:p>
+    <w:p>
+      <w:pPr>
         <w:pStyle w:val="Heading2"/>
         <w:rPr>
           <w:lang w:val="en-US"/>
         </w:rPr>
       </w:pPr>
-      <w:bookmarkStart w:id="1" w:name="_Toc65226554"/>
+      <w:bookmarkStart w:id="2" w:name="_Toc65583560"/>
+      <w:proofErr w:type="spellStart"/>
       <w:r>
         <w:rPr>
           <w:lang w:val="en-US"/>
         </w:rPr>
         <w:t>Lösenordsfil</w:t>
       </w:r>
-      <w:bookmarkEnd w:id="1"/>
+      <w:bookmarkEnd w:id="2"/>
+      <w:proofErr w:type="spellEnd"/>
     </w:p>
     <w:p>
       <w:pPr>
@@ -3028,7 +3223,21 @@
         <w:rPr>
           <w:lang w:val="sv-SE"/>
         </w:rPr>
-        <w:t xml:space="preserve"> och innehåller en funktion så kör skripet en gång först för att ladda in funktionen, därefter skriver man:</w:t>
+        <w:t xml:space="preserve"> och innehåller en funktion så kör </w:t>
+      </w:r>
+      <w:proofErr w:type="spellStart"/>
+      <w:r>
+        <w:rPr>
+          <w:lang w:val="sv-SE"/>
+        </w:rPr>
+        <w:t>skripet</w:t>
+      </w:r>
+      <w:proofErr w:type="spellEnd"/>
+      <w:r>
+        <w:rPr>
+          <w:lang w:val="sv-SE"/>
+        </w:rPr>
+        <w:t xml:space="preserve"> en gång först för att ladda in funktionen, därefter skriver man:</w:t>
       </w:r>
     </w:p>
     <w:p>
@@ -3050,7 +3259,51 @@
           <w:iCs/>
           <w:lang w:val="en-US"/>
         </w:rPr>
-        <w:t>New-CryptedPasswordFile -Filepath .\CryptedPasswordfilename.txt</w:t>
+        <w:t>New-</w:t>
+      </w:r>
+      <w:proofErr w:type="spellStart"/>
+      <w:r>
+        <w:rPr>
+          <w:b/>
+          <w:bCs/>
+          <w:i/>
+          <w:iCs/>
+          <w:lang w:val="en-US"/>
+        </w:rPr>
+        <w:t>CryptedPasswordFile</w:t>
+      </w:r>
+      <w:proofErr w:type="spellEnd"/>
+      <w:r>
+        <w:rPr>
+          <w:b/>
+          <w:bCs/>
+          <w:i/>
+          <w:iCs/>
+          <w:lang w:val="en-US"/>
+        </w:rPr>
+        <w:t xml:space="preserve"> -</w:t>
+      </w:r>
+      <w:proofErr w:type="spellStart"/>
+      <w:r>
+        <w:rPr>
+          <w:b/>
+          <w:bCs/>
+          <w:i/>
+          <w:iCs/>
+          <w:lang w:val="en-US"/>
+        </w:rPr>
+        <w:t>Filepath</w:t>
+      </w:r>
+      <w:proofErr w:type="spellEnd"/>
+      <w:r>
+        <w:rPr>
+          <w:b/>
+          <w:bCs/>
+          <w:i/>
+          <w:iCs/>
+          <w:lang w:val="en-US"/>
+        </w:rPr>
+        <w:t xml:space="preserve"> .\CryptedPasswordfilename.txt</w:t>
       </w:r>
     </w:p>
     <w:p>
@@ -3081,7 +3334,7 @@
                     <pic:cNvPicPr/>
                   </pic:nvPicPr>
                   <pic:blipFill>
-                    <a:blip r:embed="rId8"/>
+                    <a:blip r:embed="rId10"/>
                     <a:stretch>
                       <a:fillRect/>
                     </a:stretch>
@@ -3129,42 +3382,12 @@
           <w:lang w:val="sv-SE"/>
         </w:rPr>
       </w:pPr>
-      <w:bookmarkStart w:id="2" w:name="_Toc65226555"/>
+      <w:bookmarkStart w:id="3" w:name="_Toc65583561"/>
       <w:r>
         <w:rPr>
           <w:lang w:val="sv-SE"/>
         </w:rPr>
         <w:t>Behörigheter filstruktur</w:t>
-      </w:r>
-      <w:bookmarkEnd w:id="2"/>
-    </w:p>
-    <w:p>
-      <w:pPr>
-        <w:pStyle w:val="BodyText"/>
-        <w:rPr>
-          <w:lang w:val="sv-SE"/>
-        </w:rPr>
-      </w:pPr>
-      <w:r>
-        <w:rPr>
-          <w:lang w:val="sv-SE"/>
-        </w:rPr>
-        <w:t>Förutom behörigheter i Cisco TMS så behöver kontot som skapar bokningen rättigheter till den mapp där skriptet ligger i då den kommer skapa xml-filer för bokningen.</w:t>
-      </w:r>
-    </w:p>
-    <w:p>
-      <w:pPr>
-        <w:pStyle w:val="Heading2"/>
-        <w:rPr>
-          <w:lang w:val="sv-SE"/>
-        </w:rPr>
-      </w:pPr>
-      <w:bookmarkStart w:id="3" w:name="_Toc65226556"/>
-      <w:r>
-        <w:rPr>
-          <w:lang w:val="sv-SE"/>
-        </w:rPr>
-        <w:t>Epost</w:t>
       </w:r>
       <w:bookmarkEnd w:id="3"/>
     </w:p>
@@ -3179,7 +3402,79 @@
         <w:rPr>
           <w:lang w:val="sv-SE"/>
         </w:rPr>
-        <w:t>Då skriptet skapar ett epost som kommer skickas till den som gjort beställningen så behöver servern vitlistas för att få skicka epost</w:t>
+        <w:t xml:space="preserve">Förutom behörigheter i Cisco TMS så behöver kontot som skapar bokningen rättigheter till den mapp där skriptet ligger i då den kommer skapa </w:t>
+      </w:r>
+      <w:proofErr w:type="spellStart"/>
+      <w:r>
+        <w:rPr>
+          <w:lang w:val="sv-SE"/>
+        </w:rPr>
+        <w:t>xml</w:t>
+      </w:r>
+      <w:proofErr w:type="spellEnd"/>
+      <w:r>
+        <w:rPr>
+          <w:lang w:val="sv-SE"/>
+        </w:rPr>
+        <w:t>-filer för bokningen.</w:t>
+      </w:r>
+    </w:p>
+    <w:p>
+      <w:pPr>
+        <w:pStyle w:val="Heading2"/>
+        <w:rPr>
+          <w:lang w:val="sv-SE"/>
+        </w:rPr>
+      </w:pPr>
+      <w:bookmarkStart w:id="4" w:name="_Toc65583562"/>
+      <w:r>
+        <w:rPr>
+          <w:lang w:val="sv-SE"/>
+        </w:rPr>
+        <w:t>Epost</w:t>
+      </w:r>
+      <w:bookmarkEnd w:id="4"/>
+    </w:p>
+    <w:p>
+      <w:pPr>
+        <w:pStyle w:val="BodyText"/>
+        <w:rPr>
+          <w:lang w:val="sv-SE"/>
+        </w:rPr>
+      </w:pPr>
+      <w:r>
+        <w:rPr>
+          <w:lang w:val="sv-SE"/>
+        </w:rPr>
+        <w:t xml:space="preserve">Då skriptet skapar </w:t>
+      </w:r>
+      <w:proofErr w:type="gramStart"/>
+      <w:r>
+        <w:rPr>
+          <w:lang w:val="sv-SE"/>
+        </w:rPr>
+        <w:t>ett epost</w:t>
+      </w:r>
+      <w:proofErr w:type="gramEnd"/>
+      <w:r>
+        <w:rPr>
+          <w:lang w:val="sv-SE"/>
+        </w:rPr>
+        <w:t xml:space="preserve"> som kommer skickas till den som gjort beställningen så behöver servern </w:t>
+      </w:r>
+      <w:proofErr w:type="spellStart"/>
+      <w:r>
+        <w:rPr>
+          <w:lang w:val="sv-SE"/>
+        </w:rPr>
+        <w:t>vitlistas</w:t>
+      </w:r>
+      <w:proofErr w:type="spellEnd"/>
+      <w:r>
+        <w:rPr>
+          <w:lang w:val="sv-SE"/>
+        </w:rPr>
+        <w:t xml:space="preserve"> för att få skicka epost</w:t>
       </w:r>
       <w:r>
         <w:rPr>
@@ -3227,7 +3522,7 @@
           <w:lang w:val="sv-SE"/>
         </w:rPr>
       </w:pPr>
-      <w:bookmarkStart w:id="4" w:name="_Toc65226557"/>
+      <w:bookmarkStart w:id="5" w:name="_Toc65583563"/>
       <w:r>
         <w:rPr>
           <w:lang w:val="sv-SE"/>
@@ -3235,7 +3530,7 @@
         <w:lastRenderedPageBreak/>
         <w:t>Filstruktur</w:t>
       </w:r>
-      <w:bookmarkEnd w:id="4"/>
+      <w:bookmarkEnd w:id="5"/>
     </w:p>
     <w:p>
       <w:pPr>
@@ -3277,7 +3572,7 @@
                     <pic:cNvPicPr/>
                   </pic:nvPicPr>
                   <pic:blipFill>
-                    <a:blip r:embed="rId9"/>
+                    <a:blip r:embed="rId11"/>
                     <a:stretch>
                       <a:fillRect/>
                     </a:stretch>
@@ -3312,23 +3607,25 @@
           <w:lang w:val="sv-SE"/>
         </w:rPr>
       </w:pPr>
-      <w:bookmarkStart w:id="5" w:name="_Toc65226558"/>
+      <w:bookmarkStart w:id="6" w:name="_Toc65583564"/>
       <w:r>
         <w:rPr>
           <w:lang w:val="sv-SE"/>
         </w:rPr>
         <w:t>New-</w:t>
       </w:r>
+      <w:proofErr w:type="spellStart"/>
       <w:r>
         <w:t>CryptedPasswordFile</w:t>
       </w:r>
+      <w:proofErr w:type="spellEnd"/>
       <w:r>
         <w:rPr>
           <w:lang w:val="sv-SE"/>
         </w:rPr>
         <w:t>.ps1</w:t>
       </w:r>
-      <w:bookmarkEnd w:id="5"/>
+      <w:bookmarkEnd w:id="6"/>
     </w:p>
     <w:p>
       <w:pPr>
@@ -3379,42 +3676,12 @@
           <w:lang w:val="sv-SE"/>
         </w:rPr>
       </w:pPr>
-      <w:bookmarkStart w:id="6" w:name="_Toc65226559"/>
+      <w:bookmarkStart w:id="7" w:name="_Toc65583565"/>
       <w:r>
         <w:rPr>
           <w:lang w:val="sv-SE"/>
         </w:rPr>
         <w:t>New-CiscoTMSConference.ps1</w:t>
-      </w:r>
-      <w:bookmarkEnd w:id="6"/>
-    </w:p>
-    <w:p>
-      <w:pPr>
-        <w:pStyle w:val="BodyText"/>
-        <w:rPr>
-          <w:lang w:val="sv-SE"/>
-        </w:rPr>
-      </w:pPr>
-      <w:r>
-        <w:rPr>
-          <w:lang w:val="sv-SE"/>
-        </w:rPr>
-        <w:t>Skript som skapar xml-fil för bokning samt skapar och skickar epost för bokningen till beställaren.</w:t>
-      </w:r>
-    </w:p>
-    <w:p>
-      <w:pPr>
-        <w:pStyle w:val="Heading2"/>
-        <w:rPr>
-          <w:lang w:val="sv-SE"/>
-        </w:rPr>
-      </w:pPr>
-      <w:bookmarkStart w:id="7" w:name="_Toc65226560"/>
-      <w:r>
-        <w:rPr>
-          <w:lang w:val="sv-SE"/>
-        </w:rPr>
-        <w:t>ConfRequest.xml</w:t>
       </w:r>
       <w:bookmarkEnd w:id="7"/>
     </w:p>
@@ -3429,6 +3696,50 @@
         <w:rPr>
           <w:lang w:val="sv-SE"/>
         </w:rPr>
+        <w:t xml:space="preserve">Skript som skapar </w:t>
+      </w:r>
+      <w:proofErr w:type="spellStart"/>
+      <w:r>
+        <w:rPr>
+          <w:lang w:val="sv-SE"/>
+        </w:rPr>
+        <w:t>xml</w:t>
+      </w:r>
+      <w:proofErr w:type="spellEnd"/>
+      <w:r>
+        <w:rPr>
+          <w:lang w:val="sv-SE"/>
+        </w:rPr>
+        <w:t>-fil för bokning samt skapar och skickar epost för bokningen till beställaren.</w:t>
+      </w:r>
+    </w:p>
+    <w:p>
+      <w:pPr>
+        <w:pStyle w:val="Heading2"/>
+        <w:rPr>
+          <w:lang w:val="sv-SE"/>
+        </w:rPr>
+      </w:pPr>
+      <w:bookmarkStart w:id="8" w:name="_Toc65583566"/>
+      <w:r>
+        <w:rPr>
+          <w:lang w:val="sv-SE"/>
+        </w:rPr>
+        <w:t>ConfRequest.xml</w:t>
+      </w:r>
+      <w:bookmarkEnd w:id="8"/>
+    </w:p>
+    <w:p>
+      <w:pPr>
+        <w:pStyle w:val="BodyText"/>
+        <w:rPr>
+          <w:lang w:val="sv-SE"/>
+        </w:rPr>
+      </w:pPr>
+      <w:r>
+        <w:rPr>
+          <w:lang w:val="sv-SE"/>
+        </w:rPr>
         <w:t>Denna fil skapas första gången skriptet ”New-CiscoTMSConference.ps1” körs.</w:t>
       </w:r>
     </w:p>
@@ -3439,14 +3750,14 @@
           <w:lang w:val="sv-SE"/>
         </w:rPr>
       </w:pPr>
-      <w:bookmarkStart w:id="8" w:name="_Toc65226561"/>
+      <w:bookmarkStart w:id="9" w:name="_Toc65583567"/>
       <w:r>
         <w:rPr>
           <w:lang w:val="sv-SE"/>
         </w:rPr>
         <w:t>CiscoTMSConfig.xml</w:t>
       </w:r>
-      <w:bookmarkEnd w:id="8"/>
+      <w:bookmarkEnd w:id="9"/>
     </w:p>
     <w:p>
       <w:pPr>
@@ -3475,14 +3786,14 @@
           <w:lang w:val="sv-SE"/>
         </w:rPr>
       </w:pPr>
-      <w:bookmarkStart w:id="9" w:name="_Toc65226562"/>
+      <w:bookmarkStart w:id="10" w:name="_Toc65583568"/>
       <w:r>
         <w:rPr>
           <w:lang w:val="sv-SE"/>
         </w:rPr>
         <w:t>Original_GetDefaultConference.xml</w:t>
       </w:r>
-      <w:bookmarkEnd w:id="9"/>
+      <w:bookmarkEnd w:id="10"/>
     </w:p>
     <w:p>
       <w:pPr>
@@ -3505,14 +3816,14 @@
           <w:lang w:val="sv-SE"/>
         </w:rPr>
       </w:pPr>
-      <w:bookmarkStart w:id="10" w:name="_Toc65226563"/>
+      <w:bookmarkStart w:id="11" w:name="_Toc65583569"/>
       <w:r>
         <w:rPr>
           <w:lang w:val="sv-SE"/>
         </w:rPr>
         <w:t>Testhtml.html</w:t>
       </w:r>
-      <w:bookmarkEnd w:id="10"/>
+      <w:bookmarkEnd w:id="11"/>
     </w:p>
     <w:p>
       <w:pPr>
@@ -3535,14 +3846,14 @@
           <w:lang w:val="sv-SE"/>
         </w:rPr>
       </w:pPr>
-      <w:bookmarkStart w:id="11" w:name="_Toc65226564"/>
+      <w:bookmarkStart w:id="12" w:name="_Toc65583570"/>
       <w:r>
         <w:rPr>
           <w:lang w:val="sv-SE"/>
         </w:rPr>
         <w:t>Keys\CryptFile.txt</w:t>
       </w:r>
-      <w:bookmarkEnd w:id="11"/>
+      <w:bookmarkEnd w:id="12"/>
     </w:p>
     <w:p>
       <w:pPr>
@@ -3582,12 +3893,17 @@
       <w:pPr>
         <w:pStyle w:val="Heading1"/>
       </w:pPr>
-      <w:bookmarkStart w:id="12" w:name="_Toc65226565"/>
+      <w:bookmarkStart w:id="13" w:name="_Toc65583571"/>
       <w:r>
         <w:lastRenderedPageBreak/>
-        <w:t>ConfigTMSConfig.xml – Innehåll</w:t>
+        <w:t xml:space="preserve">ConfigTMSConfig.xml – </w:t>
       </w:r>
-      <w:bookmarkEnd w:id="12"/>
+      <w:proofErr w:type="spellStart"/>
+      <w:r>
+        <w:t>Innehåll</w:t>
+      </w:r>
+      <w:bookmarkEnd w:id="13"/>
+      <w:proofErr w:type="spellEnd"/>
     </w:p>
     <w:p>
       <w:pPr>
@@ -3596,22 +3912,37 @@
           <w:lang w:val="sv-SE"/>
         </w:rPr>
       </w:pPr>
-      <w:bookmarkStart w:id="13" w:name="_Toc65226566"/>
+      <w:bookmarkStart w:id="14" w:name="_Toc65583572"/>
+      <w:proofErr w:type="spellStart"/>
       <w:r>
         <w:rPr>
           <w:lang w:val="sv-SE"/>
         </w:rPr>
         <w:t>Emailfrom</w:t>
       </w:r>
-      <w:bookmarkEnd w:id="13"/>
+      <w:bookmarkEnd w:id="14"/>
+      <w:proofErr w:type="spellEnd"/>
     </w:p>
     <w:p>
       <w:pPr>
         <w:pStyle w:val="Bodyextra"/>
         <w:ind w:left="1304"/>
       </w:pPr>
+      <w:proofErr w:type="spellStart"/>
       <w:r>
-        <w:t>Noreply eller en adress dit beställaren kan svara på den bokningsbekräfelse som skickas ut.</w:t>
+        <w:t>Noreply</w:t>
+      </w:r>
+      <w:proofErr w:type="spellEnd"/>
+      <w:r>
+        <w:t xml:space="preserve"> eller en adress dit beställaren kan svara på den </w:t>
+      </w:r>
+      <w:proofErr w:type="spellStart"/>
+      <w:r>
+        <w:t>bokningsbekräfelse</w:t>
+      </w:r>
+      <w:proofErr w:type="spellEnd"/>
+      <w:r>
+        <w:t xml:space="preserve"> som skickas ut.</w:t>
       </w:r>
     </w:p>
     <w:p>
@@ -3621,14 +3952,16 @@
           <w:lang w:val="sv-SE"/>
         </w:rPr>
       </w:pPr>
-      <w:bookmarkStart w:id="14" w:name="_Toc65226567"/>
+      <w:bookmarkStart w:id="15" w:name="_Toc65583573"/>
+      <w:proofErr w:type="spellStart"/>
       <w:r>
         <w:rPr>
           <w:lang w:val="sv-SE"/>
         </w:rPr>
         <w:t>EmailSMTP</w:t>
       </w:r>
-      <w:bookmarkEnd w:id="14"/>
+      <w:bookmarkEnd w:id="15"/>
+      <w:proofErr w:type="spellEnd"/>
     </w:p>
     <w:p>
       <w:pPr>
@@ -3636,18 +3969,28 @@
         <w:ind w:left="1304"/>
       </w:pPr>
       <w:r>
-        <w:t>Domänens smtp-server</w:t>
+        <w:t xml:space="preserve">Domänens </w:t>
+      </w:r>
+      <w:proofErr w:type="spellStart"/>
+      <w:r>
+        <w:t>smtp</w:t>
+      </w:r>
+      <w:proofErr w:type="spellEnd"/>
+      <w:r>
+        <w:t>-server</w:t>
       </w:r>
     </w:p>
     <w:p>
       <w:pPr>
         <w:pStyle w:val="Heading2"/>
       </w:pPr>
-      <w:bookmarkStart w:id="15" w:name="_Toc65226568"/>
+      <w:bookmarkStart w:id="16" w:name="_Toc65583574"/>
+      <w:proofErr w:type="spellStart"/>
       <w:r>
         <w:t>EmailSubject</w:t>
       </w:r>
-      <w:bookmarkEnd w:id="15"/>
+      <w:bookmarkEnd w:id="16"/>
+      <w:proofErr w:type="spellEnd"/>
     </w:p>
     <w:p>
       <w:pPr>
@@ -3668,14 +4011,16 @@
           <w:lang w:val="sv-SE"/>
         </w:rPr>
       </w:pPr>
-      <w:bookmarkStart w:id="16" w:name="_Toc65226569"/>
+      <w:bookmarkStart w:id="17" w:name="_Toc65583575"/>
+      <w:proofErr w:type="spellStart"/>
       <w:r>
         <w:rPr>
           <w:lang w:val="sv-SE"/>
         </w:rPr>
         <w:t>Username</w:t>
       </w:r>
-      <w:bookmarkEnd w:id="16"/>
+      <w:bookmarkEnd w:id="17"/>
+      <w:proofErr w:type="spellEnd"/>
     </w:p>
     <w:p>
       <w:pPr>
@@ -3696,11 +4041,13 @@
         </w:rPr>
         <w:t xml:space="preserve"> </w:t>
       </w:r>
-      <w:bookmarkStart w:id="17" w:name="_Toc65226570"/>
+      <w:bookmarkStart w:id="18" w:name="_Toc65583576"/>
+      <w:proofErr w:type="spellStart"/>
       <w:r>
         <w:t>PathPWDFile</w:t>
       </w:r>
-      <w:bookmarkEnd w:id="17"/>
+      <w:bookmarkEnd w:id="18"/>
+      <w:proofErr w:type="spellEnd"/>
     </w:p>
     <w:p>
       <w:pPr>
@@ -3724,13 +4071,23 @@
           <w:lang w:val="en-US"/>
         </w:rPr>
       </w:pPr>
+      <w:proofErr w:type="spellStart"/>
       <w:r>
         <w:rPr>
           <w:i/>
           <w:iCs/>
           <w:lang w:val="en-US"/>
         </w:rPr>
-        <w:t>Defaultvärde: keys\</w:t>
+        <w:t>Defaultvärde</w:t>
+      </w:r>
+      <w:proofErr w:type="spellEnd"/>
+      <w:r>
+        <w:rPr>
+          <w:i/>
+          <w:iCs/>
+          <w:lang w:val="en-US"/>
+        </w:rPr>
+        <w:t>: keys\</w:t>
       </w:r>
       <w:r>
         <w:rPr>
@@ -3753,11 +4110,11 @@
       <w:pPr>
         <w:pStyle w:val="Heading2"/>
       </w:pPr>
-      <w:bookmarkStart w:id="18" w:name="_Toc65226571"/>
+      <w:bookmarkStart w:id="19" w:name="_Toc65583577"/>
       <w:r>
         <w:t>Logfile</w:t>
       </w:r>
-      <w:bookmarkEnd w:id="18"/>
+      <w:bookmarkEnd w:id="19"/>
     </w:p>
     <w:p>
       <w:pPr>
@@ -3765,7 +4122,15 @@
         <w:ind w:left="1304"/>
       </w:pPr>
       <w:r>
-        <w:t>Sökväg till logfil vid felsökning</w:t>
+        <w:t xml:space="preserve">Sökväg till </w:t>
+      </w:r>
+      <w:proofErr w:type="spellStart"/>
+      <w:r>
+        <w:t>logfil</w:t>
+      </w:r>
+      <w:proofErr w:type="spellEnd"/>
+      <w:r>
+        <w:t xml:space="preserve"> vid felsökning</w:t>
       </w:r>
     </w:p>
     <w:p>
@@ -3778,13 +4143,23 @@
           <w:lang w:val="en-US"/>
         </w:rPr>
       </w:pPr>
+      <w:proofErr w:type="spellStart"/>
       <w:r>
         <w:rPr>
           <w:i/>
           <w:iCs/>
           <w:lang w:val="en-US"/>
         </w:rPr>
-        <w:t xml:space="preserve">Defaultvärde: </w:t>
+        <w:t>Defaultvärde</w:t>
+      </w:r>
+      <w:proofErr w:type="spellEnd"/>
+      <w:r>
+        <w:rPr>
+          <w:i/>
+          <w:iCs/>
+          <w:lang w:val="en-US"/>
+        </w:rPr>
+        <w:t xml:space="preserve">: </w:t>
       </w:r>
       <w:r>
         <w:rPr>
@@ -3802,14 +4177,14 @@
           <w:lang w:val="en-US"/>
         </w:rPr>
       </w:pPr>
-      <w:bookmarkStart w:id="19" w:name="_Toc65226572"/>
+      <w:bookmarkStart w:id="20" w:name="_Toc65583578"/>
       <w:r>
         <w:rPr>
           <w:lang w:val="en-US"/>
         </w:rPr>
         <w:t>PathGetTransactionID.xml</w:t>
       </w:r>
-      <w:bookmarkEnd w:id="19"/>
+      <w:bookmarkEnd w:id="20"/>
     </w:p>
     <w:p>
       <w:pPr>
@@ -3817,7 +4192,15 @@
         <w:ind w:left="1304"/>
       </w:pPr>
       <w:r>
-        <w:t>XML-fil för att få ut lista på transactioner i Cisco TMS</w:t>
+        <w:t xml:space="preserve">XML-fil för att få ut lista på </w:t>
+      </w:r>
+      <w:proofErr w:type="spellStart"/>
+      <w:r>
+        <w:t>transactioner</w:t>
+      </w:r>
+      <w:proofErr w:type="spellEnd"/>
+      <w:r>
+        <w:t xml:space="preserve"> i Cisco TMS</w:t>
       </w:r>
     </w:p>
     <w:p>
@@ -3844,14 +4227,16 @@
           <w:lang w:val="sv-SE"/>
         </w:rPr>
       </w:pPr>
-      <w:bookmarkStart w:id="20" w:name="_Toc65226573"/>
+      <w:bookmarkStart w:id="21" w:name="_Toc65583579"/>
+      <w:proofErr w:type="spellStart"/>
       <w:r>
         <w:rPr>
           <w:lang w:val="sv-SE"/>
         </w:rPr>
         <w:t>PathTESTHtmlOutFile</w:t>
       </w:r>
-      <w:bookmarkEnd w:id="20"/>
+      <w:bookmarkEnd w:id="21"/>
+      <w:proofErr w:type="spellEnd"/>
     </w:p>
     <w:p>
       <w:pPr>
@@ -3886,14 +4271,16 @@
           <w:lang w:val="sv-SE"/>
         </w:rPr>
       </w:pPr>
-      <w:bookmarkStart w:id="21" w:name="_Toc65226574"/>
+      <w:bookmarkStart w:id="22" w:name="_Toc65583580"/>
+      <w:proofErr w:type="spellStart"/>
       <w:r>
         <w:rPr>
           <w:lang w:val="sv-SE"/>
         </w:rPr>
         <w:t>PathCiscoTMSAPI</w:t>
       </w:r>
-      <w:bookmarkEnd w:id="21"/>
+      <w:bookmarkEnd w:id="22"/>
+      <w:proofErr w:type="spellEnd"/>
     </w:p>
     <w:p>
       <w:pPr>
@@ -3912,7 +4299,7 @@
       <w:r>
         <w:t xml:space="preserve">Ex:” </w:t>
       </w:r>
-      <w:hyperlink r:id="rId10" w:history="1">
+      <w:hyperlink r:id="rId12" w:history="1">
         <w:r>
           <w:rPr>
             <w:rStyle w:val="Hyperlink"/>
@@ -3934,14 +4321,16 @@
           <w:lang w:val="sv-SE"/>
         </w:rPr>
       </w:pPr>
-      <w:bookmarkStart w:id="22" w:name="_Toc65226575"/>
+      <w:bookmarkStart w:id="23" w:name="_Toc65583581"/>
+      <w:proofErr w:type="spellStart"/>
       <w:r>
         <w:rPr>
           <w:lang w:val="sv-SE"/>
         </w:rPr>
         <w:t>PathDefaultConferenceXML</w:t>
       </w:r>
-      <w:bookmarkEnd w:id="22"/>
+      <w:bookmarkEnd w:id="23"/>
+      <w:proofErr w:type="spellEnd"/>
     </w:p>
     <w:p>
       <w:pPr>
@@ -3949,7 +4338,15 @@
         <w:ind w:left="1304"/>
       </w:pPr>
       <w:r>
-        <w:t>Namn på den xml-fil som behövs för att få ut defaultvärden från Cisco TMS</w:t>
+        <w:t xml:space="preserve">Namn på den </w:t>
+      </w:r>
+      <w:proofErr w:type="spellStart"/>
+      <w:r>
+        <w:t>xml</w:t>
+      </w:r>
+      <w:proofErr w:type="spellEnd"/>
+      <w:r>
+        <w:t>-fil som behövs för att få ut defaultvärden från Cisco TMS</w:t>
       </w:r>
     </w:p>
     <w:p>
@@ -3976,14 +4373,16 @@
           <w:lang w:val="sv-SE"/>
         </w:rPr>
       </w:pPr>
-      <w:bookmarkStart w:id="23" w:name="_Toc65226576"/>
+      <w:bookmarkStart w:id="24" w:name="_Toc65583582"/>
+      <w:proofErr w:type="spellStart"/>
       <w:r>
         <w:rPr>
           <w:lang w:val="sv-SE"/>
         </w:rPr>
         <w:t>PathConferenceRequestOutput</w:t>
       </w:r>
-      <w:bookmarkEnd w:id="23"/>
+      <w:bookmarkEnd w:id="24"/>
+      <w:proofErr w:type="spellEnd"/>
     </w:p>
     <w:p>
       <w:pPr>
@@ -3991,7 +4390,15 @@
         <w:ind w:left="1304"/>
       </w:pPr>
       <w:r>
-        <w:t>Namn på den xml-fil som skriptet skapar för att kunna genomföra en bokning.</w:t>
+        <w:t xml:space="preserve">Namn på den </w:t>
+      </w:r>
+      <w:proofErr w:type="spellStart"/>
+      <w:r>
+        <w:t>xml</w:t>
+      </w:r>
+      <w:proofErr w:type="spellEnd"/>
+      <w:r>
+        <w:t>-fil som skriptet skapar för att kunna genomföra en bokning.</w:t>
       </w:r>
     </w:p>
     <w:p>
@@ -4033,7 +4440,7 @@
           <w:lang w:val="sv-SE"/>
         </w:rPr>
       </w:pPr>
-      <w:bookmarkStart w:id="24" w:name="_Toc65226577"/>
+      <w:bookmarkStart w:id="25" w:name="_Toc65583583"/>
       <w:r>
         <w:rPr>
           <w:lang w:val="sv-SE"/>
@@ -4053,7 +4460,7 @@
         </w:rPr>
         <w:t>ickas in för bokning.</w:t>
       </w:r>
-      <w:bookmarkEnd w:id="24"/>
+      <w:bookmarkEnd w:id="25"/>
     </w:p>
     <w:p>
       <w:pPr>
@@ -4096,23 +4503,114 @@
           <w:bCs/>
           <w:lang w:val="en-US"/>
         </w:rPr>
-        <w:t>New-CiscoConference.ps1 -Inputstart ’2021-05-01 11:00:00</w:t>
+        <w:t>New-CiscoConference.ps1 -</w:t>
       </w:r>
+      <w:proofErr w:type="spellStart"/>
       <w:r>
         <w:rPr>
           <w:b/>
           <w:bCs/>
           <w:lang w:val="en-US"/>
         </w:rPr>
-        <w:t>’ -InputLength 1 -Bookingnumber ‘TESTBOKNING’ -BookedBy ‘</w:t>
+        <w:t>Inputstart</w:t>
       </w:r>
+      <w:proofErr w:type="spellEnd"/>
       <w:r>
         <w:rPr>
           <w:b/>
           <w:bCs/>
           <w:lang w:val="en-US"/>
         </w:rPr>
-        <w:t xml:space="preserve">bestallare@domain.com’ -ExtDeltagare </w:t>
+        <w:t xml:space="preserve"> ’2021-05-01 11:00:00</w:t>
+      </w:r>
+      <w:r>
+        <w:rPr>
+          <w:b/>
+          <w:bCs/>
+          <w:lang w:val="en-US"/>
+        </w:rPr>
+        <w:t>’ -</w:t>
+      </w:r>
+      <w:proofErr w:type="spellStart"/>
+      <w:r>
+        <w:rPr>
+          <w:b/>
+          <w:bCs/>
+          <w:lang w:val="en-US"/>
+        </w:rPr>
+        <w:t>InputLength</w:t>
+      </w:r>
+      <w:proofErr w:type="spellEnd"/>
+      <w:r>
+        <w:rPr>
+          <w:b/>
+          <w:bCs/>
+          <w:lang w:val="en-US"/>
+        </w:rPr>
+        <w:t xml:space="preserve"> 1 -</w:t>
+      </w:r>
+      <w:proofErr w:type="spellStart"/>
+      <w:r>
+        <w:rPr>
+          <w:b/>
+          <w:bCs/>
+          <w:lang w:val="en-US"/>
+        </w:rPr>
+        <w:t>Bookingnumber</w:t>
+      </w:r>
+      <w:proofErr w:type="spellEnd"/>
+      <w:r>
+        <w:rPr>
+          <w:b/>
+          <w:bCs/>
+          <w:lang w:val="en-US"/>
+        </w:rPr>
+        <w:t xml:space="preserve"> ‘TESTBOKNING’ -</w:t>
+      </w:r>
+      <w:proofErr w:type="spellStart"/>
+      <w:r>
+        <w:rPr>
+          <w:b/>
+          <w:bCs/>
+          <w:lang w:val="en-US"/>
+        </w:rPr>
+        <w:t>BookedBy</w:t>
+      </w:r>
+      <w:proofErr w:type="spellEnd"/>
+      <w:r>
+        <w:rPr>
+          <w:b/>
+          <w:bCs/>
+          <w:lang w:val="en-US"/>
+        </w:rPr>
+        <w:t xml:space="preserve"> ‘</w:t>
+      </w:r>
+      <w:r>
+        <w:rPr>
+          <w:b/>
+          <w:bCs/>
+          <w:lang w:val="en-US"/>
+        </w:rPr>
+        <w:t>bestallare@domain.com’ -</w:t>
+      </w:r>
+      <w:proofErr w:type="spellStart"/>
+      <w:proofErr w:type="gramStart"/>
+      <w:r>
+        <w:rPr>
+          <w:b/>
+          <w:bCs/>
+          <w:lang w:val="en-US"/>
+        </w:rPr>
+        <w:t>ExtDeltagare</w:t>
+      </w:r>
+      <w:proofErr w:type="spellEnd"/>
+      <w:r>
+        <w:rPr>
+          <w:b/>
+          <w:bCs/>
+          <w:lang w:val="en-US"/>
+        </w:rPr>
+        <w:t xml:space="preserve"> </w:t>
       </w:r>
       <w:r>
         <w:rPr>
@@ -4120,16 +4618,53 @@
           <w:bCs/>
           <w:lang w:val="sv-SE"/>
         </w:rPr>
-        <w:t>”Deltagare1”,”Deltagare2”,”Deltagare3”</w:t>
+        <w:t>”Deltagare</w:t>
       </w:r>
+      <w:proofErr w:type="gramEnd"/>
       <w:r>
         <w:rPr>
           <w:b/>
           <w:bCs/>
           <w:lang w:val="sv-SE"/>
         </w:rPr>
-        <w:t xml:space="preserve"> -TestOnly Yes</w:t>
+        <w:t>1”,”Deltagare2”,”Deltagare3”</w:t>
       </w:r>
+      <w:r>
+        <w:rPr>
+          <w:b/>
+          <w:bCs/>
+          <w:lang w:val="sv-SE"/>
+        </w:rPr>
+        <w:t xml:space="preserve"> -</w:t>
+      </w:r>
+      <w:proofErr w:type="spellStart"/>
+      <w:r>
+        <w:rPr>
+          <w:b/>
+          <w:bCs/>
+          <w:lang w:val="sv-SE"/>
+        </w:rPr>
+        <w:t>TestOnly</w:t>
+      </w:r>
+      <w:proofErr w:type="spellEnd"/>
+      <w:r>
+        <w:rPr>
+          <w:b/>
+          <w:bCs/>
+          <w:lang w:val="sv-SE"/>
+        </w:rPr>
+        <w:t xml:space="preserve"> </w:t>
+      </w:r>
+      <w:proofErr w:type="spellStart"/>
+      <w:r>
+        <w:rPr>
+          <w:b/>
+          <w:bCs/>
+          <w:lang w:val="sv-SE"/>
+        </w:rPr>
+        <w:t>Yes</w:t>
+      </w:r>
+      <w:proofErr w:type="spellEnd"/>
     </w:p>
     <w:p>
       <w:pPr>
@@ -4138,42 +4673,12 @@
           <w:lang w:val="sv-SE"/>
         </w:rPr>
       </w:pPr>
-      <w:bookmarkStart w:id="25" w:name="_Toc65226578"/>
+      <w:bookmarkStart w:id="26" w:name="_Toc65583584"/>
       <w:r>
         <w:rPr>
           <w:lang w:val="sv-SE"/>
         </w:rPr>
         <w:t>Inputstart</w:t>
-      </w:r>
-      <w:bookmarkEnd w:id="25"/>
-    </w:p>
-    <w:p>
-      <w:pPr>
-        <w:pStyle w:val="BodyText"/>
-        <w:rPr>
-          <w:lang w:val="sv-SE"/>
-        </w:rPr>
-      </w:pPr>
-      <w:r>
-        <w:rPr>
-          <w:lang w:val="sv-SE"/>
-        </w:rPr>
-        <w:t>Startdatum och tid för mötet i formatet yyyy-MM-dd hh:mm:ss</w:t>
-      </w:r>
-    </w:p>
-    <w:p>
-      <w:pPr>
-        <w:pStyle w:val="Heading2"/>
-        <w:rPr>
-          <w:lang w:val="sv-SE"/>
-        </w:rPr>
-      </w:pPr>
-      <w:bookmarkStart w:id="26" w:name="_Toc65226579"/>
-      <w:r>
-        <w:rPr>
-          <w:lang w:val="sv-SE"/>
-        </w:rPr>
-        <w:t>Inputlength</w:t>
       </w:r>
       <w:bookmarkEnd w:id="26"/>
     </w:p>
@@ -4188,6 +4693,68 @@
         <w:rPr>
           <w:lang w:val="sv-SE"/>
         </w:rPr>
+        <w:t xml:space="preserve">Startdatum och tid för mötet i formatet </w:t>
+      </w:r>
+      <w:proofErr w:type="spellStart"/>
+      <w:r>
+        <w:rPr>
+          <w:lang w:val="sv-SE"/>
+        </w:rPr>
+        <w:t>yyyy-MM-dd</w:t>
+      </w:r>
+      <w:proofErr w:type="spellEnd"/>
+      <w:r>
+        <w:rPr>
+          <w:lang w:val="sv-SE"/>
+        </w:rPr>
+        <w:t xml:space="preserve"> </w:t>
+      </w:r>
+      <w:proofErr w:type="spellStart"/>
+      <w:r>
+        <w:rPr>
+          <w:lang w:val="sv-SE"/>
+        </w:rPr>
+        <w:t>hh:</w:t>
+      </w:r>
+      <w:proofErr w:type="gramStart"/>
+      <w:r>
+        <w:rPr>
+          <w:lang w:val="sv-SE"/>
+        </w:rPr>
+        <w:t>mm:ss</w:t>
+      </w:r>
+      <w:proofErr w:type="spellEnd"/>
+      <w:proofErr w:type="gramEnd"/>
+    </w:p>
+    <w:p>
+      <w:pPr>
+        <w:pStyle w:val="Heading2"/>
+        <w:rPr>
+          <w:lang w:val="sv-SE"/>
+        </w:rPr>
+      </w:pPr>
+      <w:bookmarkStart w:id="27" w:name="_Toc65583585"/>
+      <w:proofErr w:type="spellStart"/>
+      <w:r>
+        <w:rPr>
+          <w:lang w:val="sv-SE"/>
+        </w:rPr>
+        <w:t>Inputlength</w:t>
+      </w:r>
+      <w:bookmarkEnd w:id="27"/>
+      <w:proofErr w:type="spellEnd"/>
+    </w:p>
+    <w:p>
+      <w:pPr>
+        <w:pStyle w:val="BodyText"/>
+        <w:rPr>
+          <w:lang w:val="sv-SE"/>
+        </w:rPr>
+      </w:pPr>
+      <w:r>
+        <w:rPr>
+          <w:lang w:val="sv-SE"/>
+        </w:rPr>
         <w:t>Längd på mötet i timmar</w:t>
       </w:r>
     </w:p>
@@ -4198,14 +4765,16 @@
           <w:lang w:val="sv-SE"/>
         </w:rPr>
       </w:pPr>
-      <w:bookmarkStart w:id="27" w:name="_Toc65226580"/>
+      <w:bookmarkStart w:id="28" w:name="_Toc65583586"/>
+      <w:proofErr w:type="spellStart"/>
       <w:r>
         <w:rPr>
           <w:lang w:val="sv-SE"/>
         </w:rPr>
         <w:t>Bookingnumber</w:t>
       </w:r>
-      <w:bookmarkEnd w:id="27"/>
+      <w:bookmarkEnd w:id="28"/>
+      <w:proofErr w:type="spellEnd"/>
     </w:p>
     <w:p>
       <w:pPr>
@@ -4228,14 +4797,16 @@
           <w:lang w:val="sv-SE"/>
         </w:rPr>
       </w:pPr>
-      <w:bookmarkStart w:id="28" w:name="_Toc65226581"/>
+      <w:bookmarkStart w:id="29" w:name="_Toc65583587"/>
+      <w:proofErr w:type="spellStart"/>
       <w:r>
         <w:rPr>
           <w:lang w:val="sv-SE"/>
         </w:rPr>
         <w:t>BookedBy</w:t>
       </w:r>
-      <w:bookmarkEnd w:id="28"/>
+      <w:bookmarkEnd w:id="29"/>
+      <w:proofErr w:type="spellEnd"/>
     </w:p>
     <w:p>
       <w:pPr>
@@ -4258,14 +4829,16 @@
           <w:lang w:val="sv-SE"/>
         </w:rPr>
       </w:pPr>
-      <w:bookmarkStart w:id="29" w:name="_Toc65226582"/>
+      <w:bookmarkStart w:id="30" w:name="_Toc65583588"/>
+      <w:proofErr w:type="spellStart"/>
       <w:r>
         <w:rPr>
           <w:lang w:val="sv-SE"/>
         </w:rPr>
         <w:t>ExtDeltagare</w:t>
       </w:r>
-      <w:bookmarkEnd w:id="29"/>
+      <w:bookmarkEnd w:id="30"/>
+      <w:proofErr w:type="spellEnd"/>
     </w:p>
     <w:p>
       <w:pPr>
@@ -4314,14 +4887,16 @@
           <w:lang w:val="sv-SE"/>
         </w:rPr>
       </w:pPr>
-      <w:bookmarkStart w:id="30" w:name="_Toc65226583"/>
+      <w:bookmarkStart w:id="31" w:name="_Toc65583589"/>
+      <w:proofErr w:type="spellStart"/>
       <w:r>
         <w:rPr>
           <w:lang w:val="sv-SE"/>
         </w:rPr>
         <w:t>TestOnly</w:t>
       </w:r>
-      <w:bookmarkEnd w:id="30"/>
+      <w:bookmarkEnd w:id="31"/>
+      <w:proofErr w:type="spellEnd"/>
     </w:p>
     <w:p>
       <w:pPr>
@@ -4348,14 +4923,30 @@
         <w:rPr>
           <w:lang w:val="sv-SE"/>
         </w:rPr>
-        <w:t>Värden: Yes</w:t>
+        <w:t xml:space="preserve">Värden: </w:t>
       </w:r>
+      <w:proofErr w:type="spellStart"/>
       <w:r>
         <w:rPr>
           <w:lang w:val="sv-SE"/>
         </w:rPr>
-        <w:t>/No Defaultvärde: Yes</w:t>
+        <w:t>Yes</w:t>
       </w:r>
+      <w:proofErr w:type="spellEnd"/>
+      <w:r>
+        <w:rPr>
+          <w:lang w:val="sv-SE"/>
+        </w:rPr>
+        <w:t xml:space="preserve">/No Defaultvärde: </w:t>
+      </w:r>
+      <w:proofErr w:type="spellStart"/>
+      <w:r>
+        <w:rPr>
+          <w:lang w:val="sv-SE"/>
+        </w:rPr>
+        <w:t>Yes</w:t>
+      </w:r>
+      <w:proofErr w:type="spellEnd"/>
     </w:p>
     <w:p>
       <w:pPr>
@@ -4382,7 +4973,7 @@
           <w:lang w:val="sv-SE"/>
         </w:rPr>
       </w:pPr>
-      <w:bookmarkStart w:id="31" w:name="_Toc65226584"/>
+      <w:bookmarkStart w:id="32" w:name="_Toc65583590"/>
       <w:r>
         <w:rPr>
           <w:lang w:val="sv-SE"/>
@@ -4390,7 +4981,7 @@
         <w:lastRenderedPageBreak/>
         <w:t>Skript – förklarat</w:t>
       </w:r>
-      <w:bookmarkEnd w:id="31"/>
+      <w:bookmarkEnd w:id="32"/>
     </w:p>
     <w:p>
       <w:pPr>
@@ -4413,54 +5004,106 @@
           <w:lang w:val="sv-SE"/>
         </w:rPr>
       </w:pPr>
-      <w:bookmarkStart w:id="32" w:name="_Toc65226585"/>
+      <w:bookmarkStart w:id="33" w:name="_Toc65583591"/>
+      <w:proofErr w:type="spellStart"/>
       <w:r>
         <w:rPr>
           <w:lang w:val="sv-SE"/>
         </w:rPr>
-        <w:t>Functions in script</w:t>
+        <w:t>Functions</w:t>
       </w:r>
-      <w:bookmarkEnd w:id="32"/>
-    </w:p>
-    <w:p>
-      <w:pPr>
-        <w:pStyle w:val="BodyText"/>
+      <w:proofErr w:type="spellEnd"/>
+      <w:r>
         <w:rPr>
           <w:lang w:val="sv-SE"/>
         </w:rPr>
-      </w:pPr>
-      <w:r>
-        <w:rPr>
-          <w:lang w:val="sv-SE"/>
-        </w:rPr>
-        <w:t>Innehåller funktioner som efterfrågas i skriptet</w:t>
-      </w:r>
-      <w:r>
-        <w:rPr>
-          <w:lang w:val="sv-SE"/>
-        </w:rPr>
-        <w:t>. Innehåller också skapandet av ”absolute path”, läser in configfil för skriptet samt skapar ny logfil eller öppnar befintlig.</w:t>
-      </w:r>
-    </w:p>
-    <w:p>
-      <w:pPr>
-        <w:pStyle w:val="Heading3"/>
-        <w:rPr>
-          <w:lang w:val="sv-SE"/>
-        </w:rPr>
-      </w:pPr>
-      <w:bookmarkStart w:id="33" w:name="_Toc65226586"/>
-      <w:r>
-        <w:rPr>
-          <w:lang w:val="sv-SE"/>
-        </w:rPr>
-        <w:t>Write-Failure</w:t>
+        <w:t xml:space="preserve"> in script</w:t>
       </w:r>
       <w:bookmarkEnd w:id="33"/>
     </w:p>
     <w:p>
       <w:pPr>
         <w:pStyle w:val="BodyText"/>
+        <w:rPr>
+          <w:lang w:val="sv-SE"/>
+        </w:rPr>
+      </w:pPr>
+      <w:r>
+        <w:rPr>
+          <w:lang w:val="sv-SE"/>
+        </w:rPr>
+        <w:t>Innehåller funktioner som efterfrågas i skriptet</w:t>
+      </w:r>
+      <w:r>
+        <w:rPr>
+          <w:lang w:val="sv-SE"/>
+        </w:rPr>
+        <w:t xml:space="preserve">. Innehåller också skapandet av ”absolute </w:t>
+      </w:r>
+      <w:proofErr w:type="spellStart"/>
+      <w:r>
+        <w:rPr>
+          <w:lang w:val="sv-SE"/>
+        </w:rPr>
+        <w:t>path</w:t>
+      </w:r>
+      <w:proofErr w:type="spellEnd"/>
+      <w:r>
+        <w:rPr>
+          <w:lang w:val="sv-SE"/>
+        </w:rPr>
+        <w:t xml:space="preserve">”, läser in </w:t>
+      </w:r>
+      <w:proofErr w:type="spellStart"/>
+      <w:r>
+        <w:rPr>
+          <w:lang w:val="sv-SE"/>
+        </w:rPr>
+        <w:t>configfil</w:t>
+      </w:r>
+      <w:proofErr w:type="spellEnd"/>
+      <w:r>
+        <w:rPr>
+          <w:lang w:val="sv-SE"/>
+        </w:rPr>
+        <w:t xml:space="preserve"> för skriptet samt skapar ny </w:t>
+      </w:r>
+      <w:proofErr w:type="spellStart"/>
+      <w:r>
+        <w:rPr>
+          <w:lang w:val="sv-SE"/>
+        </w:rPr>
+        <w:t>logfil</w:t>
+      </w:r>
+      <w:proofErr w:type="spellEnd"/>
+      <w:r>
+        <w:rPr>
+          <w:lang w:val="sv-SE"/>
+        </w:rPr>
+        <w:t xml:space="preserve"> eller öppnar befintlig.</w:t>
+      </w:r>
+    </w:p>
+    <w:p>
+      <w:pPr>
+        <w:pStyle w:val="Heading3"/>
+        <w:rPr>
+          <w:lang w:val="sv-SE"/>
+        </w:rPr>
+      </w:pPr>
+      <w:bookmarkStart w:id="34" w:name="_Toc65583592"/>
+      <w:proofErr w:type="spellStart"/>
+      <w:r>
+        <w:rPr>
+          <w:lang w:val="sv-SE"/>
+        </w:rPr>
+        <w:t>Write-Failure</w:t>
+      </w:r>
+      <w:bookmarkEnd w:id="34"/>
+      <w:proofErr w:type="spellEnd"/>
+    </w:p>
+    <w:p>
+      <w:pPr>
+        <w:pStyle w:val="BodyText"/>
         <w:ind w:left="1871"/>
         <w:rPr>
           <w:lang w:val="sv-SE"/>
@@ -4480,55 +5123,27 @@
           <w:lang w:val="sv-SE"/>
         </w:rPr>
       </w:pPr>
-      <w:bookmarkStart w:id="34" w:name="_Toc65226587"/>
+      <w:bookmarkStart w:id="35" w:name="_Toc65583593"/>
+      <w:proofErr w:type="spellStart"/>
       <w:r>
         <w:rPr>
           <w:lang w:val="sv-SE"/>
         </w:rPr>
-        <w:t>Write-Log</w:t>
+        <w:t>Write</w:t>
       </w:r>
-      <w:bookmarkEnd w:id="34"/>
-    </w:p>
-    <w:p>
-      <w:pPr>
-        <w:pStyle w:val="BodyText"/>
-        <w:ind w:left="1871"/>
+      <w:proofErr w:type="spellEnd"/>
+      <w:r>
         <w:rPr>
           <w:lang w:val="sv-SE"/>
         </w:rPr>
-      </w:pPr>
-      <w:r>
-        <w:rPr>
-          <w:lang w:val="sv-SE"/>
-        </w:rPr>
-        <w:t>Skriver ut valda värden till logfil.</w:t>
-      </w:r>
-    </w:p>
-    <w:p>
-      <w:pPr>
-        <w:pStyle w:val="Heading2"/>
-        <w:rPr>
-          <w:lang w:val="en-US"/>
-        </w:rPr>
-      </w:pPr>
-      <w:bookmarkStart w:id="35" w:name="_Toc65226588"/>
-      <w:r>
-        <w:rPr>
-          <w:lang w:val="en-US"/>
-        </w:rPr>
-        <w:t>Import user account password f</w:t>
-      </w:r>
-      <w:r>
-        <w:rPr>
-          <w:lang w:val="en-US"/>
-        </w:rPr>
-        <w:t>rom crypted file.</w:t>
+        <w:t>-Log</w:t>
       </w:r>
       <w:bookmarkEnd w:id="35"/>
     </w:p>
     <w:p>
       <w:pPr>
         <w:pStyle w:val="BodyText"/>
+        <w:ind w:left="1871"/>
         <w:rPr>
           <w:lang w:val="sv-SE"/>
         </w:rPr>
@@ -4537,13 +5152,21 @@
         <w:rPr>
           <w:lang w:val="sv-SE"/>
         </w:rPr>
-        <w:t>Läser in krypterad fil o</w:t>
+        <w:t xml:space="preserve">Skriver ut valda värden till </w:t>
       </w:r>
+      <w:proofErr w:type="spellStart"/>
       <w:r>
         <w:rPr>
           <w:lang w:val="sv-SE"/>
         </w:rPr>
-        <w:t>ch skapar ”securestring” som används i kommunikation av API mot server.</w:t>
+        <w:t>logfil</w:t>
+      </w:r>
+      <w:proofErr w:type="spellEnd"/>
+      <w:r>
+        <w:rPr>
+          <w:lang w:val="sv-SE"/>
+        </w:rPr>
+        <w:t>.</w:t>
       </w:r>
     </w:p>
     <w:p>
@@ -4553,18 +5176,18 @@
           <w:lang w:val="en-US"/>
         </w:rPr>
       </w:pPr>
-      <w:bookmarkStart w:id="36" w:name="_Toc65226589"/>
+      <w:bookmarkStart w:id="36" w:name="_Toc65583594"/>
       <w:r>
         <w:rPr>
           <w:lang w:val="en-US"/>
         </w:rPr>
-        <w:t>Send Request to get d</w:t>
+        <w:t>Import user account password f</w:t>
       </w:r>
       <w:r>
         <w:rPr>
           <w:lang w:val="en-US"/>
         </w:rPr>
-        <w:t>efault conference values</w:t>
+        <w:t>rom crypted file.</w:t>
       </w:r>
       <w:bookmarkEnd w:id="36"/>
     </w:p>
@@ -4579,7 +5202,71 @@
         <w:rPr>
           <w:lang w:val="sv-SE"/>
         </w:rPr>
-        <w:t>Skapa ren förfrågan via A</w:t>
+        <w:t>Läser in krypterad fil o</w:t>
+      </w:r>
+      <w:r>
+        <w:rPr>
+          <w:lang w:val="sv-SE"/>
+        </w:rPr>
+        <w:t>ch skapar ”</w:t>
+      </w:r>
+      <w:proofErr w:type="spellStart"/>
+      <w:r>
+        <w:rPr>
+          <w:lang w:val="sv-SE"/>
+        </w:rPr>
+        <w:t>securestring</w:t>
+      </w:r>
+      <w:proofErr w:type="spellEnd"/>
+      <w:r>
+        <w:rPr>
+          <w:lang w:val="sv-SE"/>
+        </w:rPr>
+        <w:t>” som används i kommunikation av API mot server.</w:t>
+      </w:r>
+    </w:p>
+    <w:p>
+      <w:pPr>
+        <w:pStyle w:val="Heading2"/>
+        <w:rPr>
+          <w:lang w:val="en-US"/>
+        </w:rPr>
+      </w:pPr>
+      <w:bookmarkStart w:id="37" w:name="_Toc65583595"/>
+      <w:r>
+        <w:rPr>
+          <w:lang w:val="en-US"/>
+        </w:rPr>
+        <w:t>Send Request to get d</w:t>
+      </w:r>
+      <w:r>
+        <w:rPr>
+          <w:lang w:val="en-US"/>
+        </w:rPr>
+        <w:t>efault conference values</w:t>
+      </w:r>
+      <w:bookmarkEnd w:id="37"/>
+    </w:p>
+    <w:p>
+      <w:pPr>
+        <w:pStyle w:val="BodyText"/>
+        <w:rPr>
+          <w:lang w:val="sv-SE"/>
+        </w:rPr>
+      </w:pPr>
+      <w:proofErr w:type="gramStart"/>
+      <w:r>
+        <w:rPr>
+          <w:lang w:val="sv-SE"/>
+        </w:rPr>
+        <w:t>Skapa ren</w:t>
+      </w:r>
+      <w:proofErr w:type="gramEnd"/>
+      <w:r>
+        <w:rPr>
+          <w:lang w:val="sv-SE"/>
+        </w:rPr>
+        <w:t xml:space="preserve"> förfrågan via A</w:t>
       </w:r>
       <w:r>
         <w:rPr>
@@ -4595,14 +5282,14 @@
           <w:lang w:val="en-US"/>
         </w:rPr>
       </w:pPr>
-      <w:bookmarkStart w:id="37" w:name="_Toc65226590"/>
+      <w:bookmarkStart w:id="38" w:name="_Toc65583596"/>
       <w:r>
         <w:rPr>
           <w:lang w:val="en-US"/>
         </w:rPr>
         <w:t>Create Request.xml with value from default Conference</w:t>
       </w:r>
-      <w:bookmarkEnd w:id="37"/>
+      <w:bookmarkEnd w:id="38"/>
     </w:p>
     <w:p>
       <w:pPr>
@@ -4631,14 +5318,14 @@
           <w:lang w:val="en-US"/>
         </w:rPr>
       </w:pPr>
-      <w:bookmarkStart w:id="38" w:name="_Toc65226591"/>
+      <w:bookmarkStart w:id="39" w:name="_Toc65583597"/>
       <w:r>
         <w:rPr>
           <w:lang w:val="en-US"/>
         </w:rPr>
         <w:t>POST Conference Request and get Response</w:t>
       </w:r>
-      <w:bookmarkEnd w:id="38"/>
+      <w:bookmarkEnd w:id="39"/>
     </w:p>
     <w:p>
       <w:pPr>
@@ -4671,7 +5358,35 @@
         <w:rPr>
           <w:lang w:val="sv-SE"/>
         </w:rPr>
-        <w:t xml:space="preserve">Då en ”ClientSession” endast håller i 47 minuter så då när sessionen har gått ut så skickar API ett 500 fel med ett förslag på ny ”ClientSessionID”. </w:t>
+        <w:t>Då en ”</w:t>
+      </w:r>
+      <w:proofErr w:type="spellStart"/>
+      <w:r>
+        <w:rPr>
+          <w:lang w:val="sv-SE"/>
+        </w:rPr>
+        <w:t>ClientSession</w:t>
+      </w:r>
+      <w:proofErr w:type="spellEnd"/>
+      <w:r>
+        <w:rPr>
+          <w:lang w:val="sv-SE"/>
+        </w:rPr>
+        <w:t>” endast håller i 47 minuter så då när sessionen har gått ut så skickar API ett 500 fel med ett förslag på ny ”</w:t>
+      </w:r>
+      <w:proofErr w:type="spellStart"/>
+      <w:r>
+        <w:rPr>
+          <w:lang w:val="sv-SE"/>
+        </w:rPr>
+        <w:t>ClientSessionID</w:t>
+      </w:r>
+      <w:proofErr w:type="spellEnd"/>
+      <w:r>
+        <w:rPr>
+          <w:lang w:val="sv-SE"/>
+        </w:rPr>
+        <w:t xml:space="preserve">”. </w:t>
       </w:r>
     </w:p>
     <w:p>
@@ -4685,7 +5400,21 @@
         <w:rPr>
           <w:lang w:val="sv-SE"/>
         </w:rPr>
-        <w:t>Den nya ”ClientSessionID fångas upp och plockas ut av skriptet.</w:t>
+        <w:t>Den nya ”</w:t>
+      </w:r>
+      <w:proofErr w:type="spellStart"/>
+      <w:r>
+        <w:rPr>
+          <w:lang w:val="sv-SE"/>
+        </w:rPr>
+        <w:t>ClientSessionID</w:t>
+      </w:r>
+      <w:proofErr w:type="spellEnd"/>
+      <w:r>
+        <w:rPr>
+          <w:lang w:val="sv-SE"/>
+        </w:rPr>
+        <w:t xml:space="preserve"> fångas upp och plockas ut av skriptet.</w:t>
       </w:r>
     </w:p>
     <w:p>
@@ -4699,7 +5428,21 @@
         <w:rPr>
           <w:lang w:val="sv-SE"/>
         </w:rPr>
-        <w:t>Den ursprungliga ”Request.xml” läses in och XML-filen uppdateras med det nya ”ClientSessionID” som man fick som svar vid felet 500.</w:t>
+        <w:t>Den ursprungliga ”Request.xml” läses in och XML-filen uppdateras med det nya ”</w:t>
+      </w:r>
+      <w:proofErr w:type="spellStart"/>
+      <w:r>
+        <w:rPr>
+          <w:lang w:val="sv-SE"/>
+        </w:rPr>
+        <w:t>ClientSessionID</w:t>
+      </w:r>
+      <w:proofErr w:type="spellEnd"/>
+      <w:r>
+        <w:rPr>
+          <w:lang w:val="sv-SE"/>
+        </w:rPr>
+        <w:t>” som man fick som svar vid felet 500.</w:t>
       </w:r>
     </w:p>
     <w:p>
@@ -4709,14 +5452,14 @@
           <w:lang w:val="en-US"/>
         </w:rPr>
       </w:pPr>
-      <w:bookmarkStart w:id="39" w:name="_Toc65226592"/>
+      <w:bookmarkStart w:id="40" w:name="_Toc65583598"/>
       <w:r>
         <w:rPr>
           <w:lang w:val="en-US"/>
         </w:rPr>
         <w:t>Create the Email to send to the requester</w:t>
       </w:r>
-      <w:bookmarkEnd w:id="39"/>
+      <w:bookmarkEnd w:id="40"/>
     </w:p>
     <w:p>
       <w:pPr>
@@ -4739,9 +5482,9 @@
       </w:r>
     </w:p>
     <w:sectPr>
-      <w:headerReference w:type="default" r:id="rId11"/>
-      <w:headerReference w:type="first" r:id="rId12"/>
-      <w:footerReference w:type="first" r:id="rId13"/>
+      <w:headerReference w:type="default" r:id="rId13"/>
+      <w:headerReference w:type="first" r:id="rId14"/>
+      <w:footerReference w:type="first" r:id="rId15"/>
       <w:pgSz w:w="11907" w:h="16839" w:code="9"/>
       <w:pgMar w:top="1668" w:right="567" w:bottom="1134" w:left="1134" w:header="567" w:footer="284" w:gutter="0"/>
       <w:cols w:space="708"/>
@@ -4863,11 +5606,33 @@
               <w:lang w:val="sv-SE"/>
             </w:rPr>
           </w:pPr>
+          <w:proofErr w:type="spellStart"/>
           <w:r>
             <w:rPr>
               <w:lang w:val="sv-SE"/>
             </w:rPr>
-            <w:t>Registered office: Solna</w:t>
+            <w:t>Registered</w:t>
+          </w:r>
+          <w:proofErr w:type="spellEnd"/>
+          <w:r>
+            <w:rPr>
+              <w:lang w:val="sv-SE"/>
+            </w:rPr>
+            <w:t xml:space="preserve"> </w:t>
+          </w:r>
+          <w:proofErr w:type="spellStart"/>
+          <w:r>
+            <w:rPr>
+              <w:lang w:val="sv-SE"/>
+            </w:rPr>
+            <w:t>office</w:t>
+          </w:r>
+          <w:proofErr w:type="spellEnd"/>
+          <w:r>
+            <w:rPr>
+              <w:lang w:val="sv-SE"/>
+            </w:rPr>
+            <w:t>: Solna</w:t>
           </w:r>
         </w:p>
         <w:p>
@@ -6114,6 +6879,119 @@
     <w:numStyleLink w:val="Bulletlist"/>
   </w:abstractNum>
   <w:abstractNum w:abstractNumId="17" w15:restartNumberingAfterBreak="0">
+    <w:nsid w:val="721438AC"/>
+    <w:multiLevelType w:val="hybridMultilevel"/>
+    <w:tmpl w:val="A35A243C"/>
+    <w:lvl w:ilvl="0" w:tplc="041D0001">
+      <w:start w:val="1"/>
+      <w:numFmt w:val="bullet"/>
+      <w:lvlText w:val=""/>
+      <w:lvlJc w:val="left"/>
+      <w:pPr>
+        <w:ind w:left="2024" w:hanging="360"/>
+      </w:pPr>
+      <w:rPr>
+        <w:rFonts w:ascii="Symbol" w:hAnsi="Symbol" w:hint="default"/>
+      </w:rPr>
+    </w:lvl>
+    <w:lvl w:ilvl="1" w:tplc="041D0003">
+      <w:start w:val="1"/>
+      <w:numFmt w:val="bullet"/>
+      <w:lvlText w:val="o"/>
+      <w:lvlJc w:val="left"/>
+      <w:pPr>
+        <w:ind w:left="2744" w:hanging="360"/>
+      </w:pPr>
+      <w:rPr>
+        <w:rFonts w:ascii="Courier New" w:hAnsi="Courier New" w:cs="Courier New" w:hint="default"/>
+      </w:rPr>
+    </w:lvl>
+    <w:lvl w:ilvl="2" w:tplc="041D0005" w:tentative="1">
+      <w:start w:val="1"/>
+      <w:numFmt w:val="bullet"/>
+      <w:lvlText w:val=""/>
+      <w:lvlJc w:val="left"/>
+      <w:pPr>
+        <w:ind w:left="3464" w:hanging="360"/>
+      </w:pPr>
+      <w:rPr>
+        <w:rFonts w:ascii="Wingdings" w:hAnsi="Wingdings" w:hint="default"/>
+      </w:rPr>
+    </w:lvl>
+    <w:lvl w:ilvl="3" w:tplc="041D0001" w:tentative="1">
+      <w:start w:val="1"/>
+      <w:numFmt w:val="bullet"/>
+      <w:lvlText w:val=""/>
+      <w:lvlJc w:val="left"/>
+      <w:pPr>
+        <w:ind w:left="4184" w:hanging="360"/>
+      </w:pPr>
+      <w:rPr>
+        <w:rFonts w:ascii="Symbol" w:hAnsi="Symbol" w:hint="default"/>
+      </w:rPr>
+    </w:lvl>
+    <w:lvl w:ilvl="4" w:tplc="041D0003" w:tentative="1">
+      <w:start w:val="1"/>
+      <w:numFmt w:val="bullet"/>
+      <w:lvlText w:val="o"/>
+      <w:lvlJc w:val="left"/>
+      <w:pPr>
+        <w:ind w:left="4904" w:hanging="360"/>
+      </w:pPr>
+      <w:rPr>
+        <w:rFonts w:ascii="Courier New" w:hAnsi="Courier New" w:cs="Courier New" w:hint="default"/>
+      </w:rPr>
+    </w:lvl>
+    <w:lvl w:ilvl="5" w:tplc="041D0005" w:tentative="1">
+      <w:start w:val="1"/>
+      <w:numFmt w:val="bullet"/>
+      <w:lvlText w:val=""/>
+      <w:lvlJc w:val="left"/>
+      <w:pPr>
+        <w:ind w:left="5624" w:hanging="360"/>
+      </w:pPr>
+      <w:rPr>
+        <w:rFonts w:ascii="Wingdings" w:hAnsi="Wingdings" w:hint="default"/>
+      </w:rPr>
+    </w:lvl>
+    <w:lvl w:ilvl="6" w:tplc="041D0001" w:tentative="1">
+      <w:start w:val="1"/>
+      <w:numFmt w:val="bullet"/>
+      <w:lvlText w:val=""/>
+      <w:lvlJc w:val="left"/>
+      <w:pPr>
+        <w:ind w:left="6344" w:hanging="360"/>
+      </w:pPr>
+      <w:rPr>
+        <w:rFonts w:ascii="Symbol" w:hAnsi="Symbol" w:hint="default"/>
+      </w:rPr>
+    </w:lvl>
+    <w:lvl w:ilvl="7" w:tplc="041D0003" w:tentative="1">
+      <w:start w:val="1"/>
+      <w:numFmt w:val="bullet"/>
+      <w:lvlText w:val="o"/>
+      <w:lvlJc w:val="left"/>
+      <w:pPr>
+        <w:ind w:left="7064" w:hanging="360"/>
+      </w:pPr>
+      <w:rPr>
+        <w:rFonts w:ascii="Courier New" w:hAnsi="Courier New" w:cs="Courier New" w:hint="default"/>
+      </w:rPr>
+    </w:lvl>
+    <w:lvl w:ilvl="8" w:tplc="041D0005" w:tentative="1">
+      <w:start w:val="1"/>
+      <w:numFmt w:val="bullet"/>
+      <w:lvlText w:val=""/>
+      <w:lvlJc w:val="left"/>
+      <w:pPr>
+        <w:ind w:left="7784" w:hanging="360"/>
+      </w:pPr>
+      <w:rPr>
+        <w:rFonts w:ascii="Wingdings" w:hAnsi="Wingdings" w:hint="default"/>
+      </w:rPr>
+    </w:lvl>
+  </w:abstractNum>
+  <w:abstractNum w:abstractNumId="18" w15:restartNumberingAfterBreak="0">
     <w:nsid w:val="7A3762C3"/>
     <w:multiLevelType w:val="multilevel"/>
     <w:tmpl w:val="189694D4"/>
@@ -6198,10 +7076,13 @@
     <w:abstractNumId w:val="0"/>
   </w:num>
   <w:num w:numId="18">
-    <w:abstractNumId w:val="17"/>
+    <w:abstractNumId w:val="18"/>
   </w:num>
   <w:num w:numId="19">
     <w:abstractNumId w:val="12"/>
+  </w:num>
+  <w:num w:numId="20">
+    <w:abstractNumId w:val="17"/>
   </w:num>
 </w:numbering>
 </file>

</xml_diff>